<commit_message>
dokumentacja - dominik - ciag dalszy
</commit_message>
<xml_diff>
--- a/Dokumentacja.docx
+++ b/Dokumentacja.docx
@@ -7,6 +7,7 @@
         <w:rPr>
           <w:rFonts w:asciiTheme="majorHAnsi" w:eastAsiaTheme="majorEastAsia" w:hAnsiTheme="majorHAnsi" w:cstheme="majorBidi"/>
           <w:caps/>
+          <w:lang w:val="en-US" w:eastAsia="en-US"/>
         </w:rPr>
         <w:id w:val="676081692"/>
         <w:docPartObj>
@@ -18,7 +19,6 @@
         <w:rPr>
           <w:rFonts w:asciiTheme="minorHAnsi" w:eastAsiaTheme="minorHAnsi" w:hAnsiTheme="minorHAnsi" w:cstheme="minorBidi"/>
           <w:caps w:val="0"/>
-          <w:lang w:val="en-US" w:eastAsia="en-US"/>
         </w:rPr>
       </w:sdtEndPr>
       <w:sdtContent>
@@ -192,6 +192,7 @@
                 <w:dataBinding w:prefixMappings="xmlns:ns0='http://schemas.openxmlformats.org/package/2006/metadata/core-properties' xmlns:ns1='http://purl.org/dc/elements/1.1/'" w:xpath="/ns0:coreProperties[1]/ns1:title[1]" w:storeItemID="{6C3C8BC8-F283-45AE-878A-BAB7291924A1}"/>
                 <w:text/>
               </w:sdtPr>
+              <w:sdtEndPr/>
               <w:sdtContent>
                 <w:tc>
                   <w:tcPr>
@@ -324,6 +325,7 @@
                 <w:dataBinding w:prefixMappings="xmlns:ns0='http://schemas.openxmlformats.org/package/2006/metadata/core-properties' xmlns:ns1='http://purl.org/dc/elements/1.1/'" w:xpath="/ns0:coreProperties[1]/ns1:creator[1]" w:storeItemID="{6C3C8BC8-F283-45AE-878A-BAB7291924A1}"/>
                 <w:text/>
               </w:sdtPr>
+              <w:sdtEndPr/>
               <w:sdtContent>
                 <w:tc>
                   <w:tcPr>
@@ -346,17 +348,7 @@
                         <w:sz w:val="28"/>
                         <w:szCs w:val="28"/>
                       </w:rPr>
-                      <w:t xml:space="preserve">Andrzej </w:t>
-                    </w:r>
-                    <w:proofErr w:type="spellStart"/>
-                    <w:r>
-                      <w:rPr>
-                        <w:b/>
-                        <w:bCs/>
-                        <w:sz w:val="28"/>
-                        <w:szCs w:val="28"/>
-                      </w:rPr>
-                      <w:t>Bo</w:t>
+                      <w:t>Andrzej Bo</w:t>
                     </w:r>
                     <w:r>
                       <w:rPr>
@@ -365,29 +357,8 @@
                         <w:sz w:val="28"/>
                         <w:szCs w:val="28"/>
                       </w:rPr>
-                      <w:t>honos</w:t>
+                      <w:t>honos, Dominik Demski, Adam Mieldzioc</w:t>
                     </w:r>
-                    <w:proofErr w:type="spellEnd"/>
-                    <w:r>
-                      <w:rPr>
-                        <w:b/>
-                        <w:bCs/>
-                        <w:sz w:val="28"/>
-                        <w:szCs w:val="28"/>
-                      </w:rPr>
-                      <w:t xml:space="preserve">, Dominik Demski, Adam </w:t>
-                    </w:r>
-                    <w:proofErr w:type="spellStart"/>
-                    <w:r>
-                      <w:rPr>
-                        <w:b/>
-                        <w:bCs/>
-                        <w:sz w:val="28"/>
-                        <w:szCs w:val="28"/>
-                      </w:rPr>
-                      <w:t>Mieldzioc</w:t>
-                    </w:r>
-                    <w:proofErr w:type="spellEnd"/>
                   </w:p>
                 </w:tc>
               </w:sdtContent>
@@ -419,6 +390,7 @@
                   <w:calendar w:val="gregorian"/>
                 </w:date>
               </w:sdtPr>
+              <w:sdtEndPr/>
               <w:sdtContent>
                 <w:tc>
                   <w:tcPr>
@@ -441,7 +413,7 @@
                         <w:sz w:val="28"/>
                         <w:szCs w:val="28"/>
                       </w:rPr>
-                      <w:t>15-06-2015</w:t>
+                      <w:t>2015-06-15</w:t>
                     </w:r>
                   </w:p>
                 </w:tc>
@@ -505,26 +477,25 @@
       <w:pPr>
         <w:pStyle w:val="Nagwekspisutreci"/>
       </w:pPr>
-      <w:bookmarkStart w:id="0" w:name="_GoBack"/>
-      <w:bookmarkEnd w:id="0"/>
     </w:p>
     <w:sdt>
       <w:sdtPr>
+        <w:rPr>
+          <w:rFonts w:asciiTheme="minorHAnsi" w:eastAsiaTheme="minorHAnsi" w:hAnsiTheme="minorHAnsi" w:cstheme="minorBidi"/>
+          <w:b w:val="0"/>
+          <w:bCs w:val="0"/>
+          <w:color w:val="auto"/>
+          <w:sz w:val="22"/>
+          <w:szCs w:val="22"/>
+          <w:lang w:val="en-US" w:eastAsia="en-US"/>
+        </w:rPr>
         <w:id w:val="1746374719"/>
         <w:docPartObj>
           <w:docPartGallery w:val="Table of Contents"/>
           <w:docPartUnique/>
         </w:docPartObj>
       </w:sdtPr>
-      <w:sdtEndPr>
-        <w:rPr>
-          <w:rFonts w:asciiTheme="minorHAnsi" w:eastAsiaTheme="minorHAnsi" w:hAnsiTheme="minorHAnsi" w:cstheme="minorBidi"/>
-          <w:color w:val="auto"/>
-          <w:sz w:val="22"/>
-          <w:szCs w:val="22"/>
-          <w:lang w:val="en-US" w:eastAsia="en-US"/>
-        </w:rPr>
-      </w:sdtEndPr>
+      <w:sdtEndPr/>
       <w:sdtContent>
         <w:p>
           <w:pPr>
@@ -555,7 +526,7 @@
           <w:r>
             <w:fldChar w:fldCharType="separate"/>
           </w:r>
-          <w:hyperlink w:anchor="_Toc421917616" w:history="1">
+          <w:hyperlink w:anchor="_Toc421952013" w:history="1">
             <w:r>
               <w:rPr>
                 <w:rStyle w:val="Hipercze"/>
@@ -583,7 +554,7 @@
                 <w:noProof/>
                 <w:webHidden/>
               </w:rPr>
-              <w:instrText xml:space="preserve"> PAGEREF _Toc421917616 \h </w:instrText>
+              <w:instrText xml:space="preserve"> PAGEREF _Toc421952013 \h </w:instrText>
             </w:r>
             <w:r>
               <w:rPr>
@@ -626,7 +597,7 @@
               <w:lang w:val="pl-PL" w:eastAsia="pl-PL"/>
             </w:rPr>
           </w:pPr>
-          <w:hyperlink w:anchor="_Toc421917617" w:history="1">
+          <w:hyperlink w:anchor="_Toc421952014" w:history="1">
             <w:r>
               <w:rPr>
                 <w:rStyle w:val="Hipercze"/>
@@ -654,7 +625,7 @@
                 <w:noProof/>
                 <w:webHidden/>
               </w:rPr>
-              <w:instrText xml:space="preserve"> PAGEREF _Toc421917617 \h </w:instrText>
+              <w:instrText xml:space="preserve"> PAGEREF _Toc421952014 \h </w:instrText>
             </w:r>
             <w:r>
               <w:rPr>
@@ -697,7 +668,7 @@
               <w:lang w:val="pl-PL" w:eastAsia="pl-PL"/>
             </w:rPr>
           </w:pPr>
-          <w:hyperlink w:anchor="_Toc421917618" w:history="1">
+          <w:hyperlink w:anchor="_Toc421952015" w:history="1">
             <w:r>
               <w:rPr>
                 <w:rStyle w:val="Hipercze"/>
@@ -725,7 +696,7 @@
                 <w:noProof/>
                 <w:webHidden/>
               </w:rPr>
-              <w:instrText xml:space="preserve"> PAGEREF _Toc421917618 \h </w:instrText>
+              <w:instrText xml:space="preserve"> PAGEREF _Toc421952015 \h </w:instrText>
             </w:r>
             <w:r>
               <w:rPr>
@@ -768,7 +739,7 @@
               <w:lang w:val="pl-PL" w:eastAsia="pl-PL"/>
             </w:rPr>
           </w:pPr>
-          <w:hyperlink w:anchor="_Toc421917619" w:history="1">
+          <w:hyperlink w:anchor="_Toc421952016" w:history="1">
             <w:r>
               <w:rPr>
                 <w:rStyle w:val="Hipercze"/>
@@ -795,7 +766,7 @@
                 <w:noProof/>
                 <w:webHidden/>
               </w:rPr>
-              <w:instrText xml:space="preserve"> PAGEREF _Toc421917619 \h </w:instrText>
+              <w:instrText xml:space="preserve"> PAGEREF _Toc421952016 \h </w:instrText>
             </w:r>
             <w:r>
               <w:rPr>
@@ -833,10 +804,12 @@
               <w:tab w:val="right" w:leader="dot" w:pos="9062"/>
             </w:tabs>
             <w:rPr>
+              <w:rFonts w:eastAsiaTheme="minorEastAsia"/>
               <w:noProof/>
+              <w:lang w:val="pl-PL" w:eastAsia="pl-PL"/>
             </w:rPr>
           </w:pPr>
-          <w:hyperlink w:anchor="_Toc421917620" w:history="1">
+          <w:hyperlink w:anchor="_Toc421952017" w:history="1">
             <w:r>
               <w:rPr>
                 <w:rStyle w:val="Hipercze"/>
@@ -863,7 +836,7 @@
                 <w:noProof/>
                 <w:webHidden/>
               </w:rPr>
-              <w:instrText xml:space="preserve"> PAGEREF _Toc421917620 \h </w:instrText>
+              <w:instrText xml:space="preserve"> PAGEREF _Toc421952017 \h </w:instrText>
             </w:r>
             <w:r>
               <w:rPr>
@@ -901,10 +874,12 @@
               <w:tab w:val="right" w:leader="dot" w:pos="9062"/>
             </w:tabs>
             <w:rPr>
+              <w:rFonts w:eastAsiaTheme="minorEastAsia"/>
               <w:noProof/>
+              <w:lang w:val="pl-PL" w:eastAsia="pl-PL"/>
             </w:rPr>
           </w:pPr>
-          <w:hyperlink w:anchor="_Toc421917621" w:history="1">
+          <w:hyperlink w:anchor="_Toc421952018" w:history="1">
             <w:r>
               <w:rPr>
                 <w:rStyle w:val="Hipercze"/>
@@ -931,7 +906,7 @@
                 <w:noProof/>
                 <w:webHidden/>
               </w:rPr>
-              <w:instrText xml:space="preserve"> PAGEREF _Toc421917621 \h </w:instrText>
+              <w:instrText xml:space="preserve"> PAGEREF _Toc421952018 \h </w:instrText>
             </w:r>
             <w:r>
               <w:rPr>
@@ -974,11 +949,12 @@
               <w:lang w:val="pl-PL" w:eastAsia="pl-PL"/>
             </w:rPr>
           </w:pPr>
-          <w:hyperlink w:anchor="_Toc421917622" w:history="1">
+          <w:hyperlink w:anchor="_Toc421952019" w:history="1">
             <w:r>
               <w:rPr>
                 <w:rStyle w:val="Hipercze"/>
                 <w:noProof/>
+                <w:lang w:val="pl-PL"/>
               </w:rPr>
               <w:t>Aplikacja desktopowa</w:t>
             </w:r>
@@ -1001,7 +977,7 @@
                 <w:noProof/>
                 <w:webHidden/>
               </w:rPr>
-              <w:instrText xml:space="preserve"> PAGEREF _Toc421917622 \h </w:instrText>
+              <w:instrText xml:space="preserve"> PAGEREF _Toc421952019 \h </w:instrText>
             </w:r>
             <w:r>
               <w:rPr>
@@ -1044,7 +1020,7 @@
               <w:lang w:val="pl-PL" w:eastAsia="pl-PL"/>
             </w:rPr>
           </w:pPr>
-          <w:hyperlink w:anchor="_Toc421917623" w:history="1">
+          <w:hyperlink w:anchor="_Toc421952020" w:history="1">
             <w:r>
               <w:rPr>
                 <w:rStyle w:val="Hipercze"/>
@@ -1072,7 +1048,7 @@
                 <w:noProof/>
                 <w:webHidden/>
               </w:rPr>
-              <w:instrText xml:space="preserve"> PAGEREF _Toc421917623 \h </w:instrText>
+              <w:instrText xml:space="preserve"> PAGEREF _Toc421952020 \h </w:instrText>
             </w:r>
             <w:r>
               <w:rPr>
@@ -1115,7 +1091,7 @@
               <w:lang w:val="pl-PL" w:eastAsia="pl-PL"/>
             </w:rPr>
           </w:pPr>
-          <w:hyperlink w:anchor="_Toc421917624" w:history="1">
+          <w:hyperlink w:anchor="_Toc421952021" w:history="1">
             <w:r>
               <w:rPr>
                 <w:rStyle w:val="Hipercze"/>
@@ -1143,7 +1119,7 @@
                 <w:noProof/>
                 <w:webHidden/>
               </w:rPr>
-              <w:instrText xml:space="preserve"> PAGEREF _Toc421917624 \h </w:instrText>
+              <w:instrText xml:space="preserve"> PAGEREF _Toc421952021 \h </w:instrText>
             </w:r>
             <w:r>
               <w:rPr>
@@ -1186,7 +1162,7 @@
               <w:lang w:val="pl-PL" w:eastAsia="pl-PL"/>
             </w:rPr>
           </w:pPr>
-          <w:hyperlink w:anchor="_Toc421917625" w:history="1">
+          <w:hyperlink w:anchor="_Toc421952022" w:history="1">
             <w:r>
               <w:rPr>
                 <w:rStyle w:val="Hipercze"/>
@@ -1214,7 +1190,7 @@
                 <w:noProof/>
                 <w:webHidden/>
               </w:rPr>
-              <w:instrText xml:space="preserve"> PAGEREF _Toc421917625 \h </w:instrText>
+              <w:instrText xml:space="preserve"> PAGEREF _Toc421952022 \h </w:instrText>
             </w:r>
             <w:r>
               <w:rPr>
@@ -1257,7 +1233,7 @@
               <w:lang w:val="pl-PL" w:eastAsia="pl-PL"/>
             </w:rPr>
           </w:pPr>
-          <w:hyperlink w:anchor="_Toc421917626" w:history="1">
+          <w:hyperlink w:anchor="_Toc421952023" w:history="1">
             <w:r>
               <w:rPr>
                 <w:rStyle w:val="Hipercze"/>
@@ -1285,7 +1261,7 @@
                 <w:noProof/>
                 <w:webHidden/>
               </w:rPr>
-              <w:instrText xml:space="preserve"> PAGEREF _Toc421917626 \h </w:instrText>
+              <w:instrText xml:space="preserve"> PAGEREF _Toc421952023 \h </w:instrText>
             </w:r>
             <w:r>
               <w:rPr>
@@ -1328,7 +1304,7 @@
               <w:lang w:val="pl-PL" w:eastAsia="pl-PL"/>
             </w:rPr>
           </w:pPr>
-          <w:hyperlink w:anchor="_Toc421917627" w:history="1">
+          <w:hyperlink w:anchor="_Toc421952024" w:history="1">
             <w:r>
               <w:rPr>
                 <w:rStyle w:val="Hipercze"/>
@@ -1356,7 +1332,7 @@
                 <w:noProof/>
                 <w:webHidden/>
               </w:rPr>
-              <w:instrText xml:space="preserve"> PAGEREF _Toc421917627 \h </w:instrText>
+              <w:instrText xml:space="preserve"> PAGEREF _Toc421952024 \h </w:instrText>
             </w:r>
             <w:r>
               <w:rPr>
@@ -1399,7 +1375,7 @@
               <w:lang w:val="pl-PL" w:eastAsia="pl-PL"/>
             </w:rPr>
           </w:pPr>
-          <w:hyperlink w:anchor="_Toc421917628" w:history="1">
+          <w:hyperlink w:anchor="_Toc421952025" w:history="1">
             <w:r>
               <w:rPr>
                 <w:rStyle w:val="Hipercze"/>
@@ -1427,7 +1403,7 @@
                 <w:noProof/>
                 <w:webHidden/>
               </w:rPr>
-              <w:instrText xml:space="preserve"> PAGEREF _Toc421917628 \h </w:instrText>
+              <w:instrText xml:space="preserve"> PAGEREF _Toc421952025 \h </w:instrText>
             </w:r>
             <w:r>
               <w:rPr>
@@ -1470,7 +1446,7 @@
               <w:lang w:val="pl-PL" w:eastAsia="pl-PL"/>
             </w:rPr>
           </w:pPr>
-          <w:hyperlink w:anchor="_Toc421917629" w:history="1">
+          <w:hyperlink w:anchor="_Toc421952026" w:history="1">
             <w:r>
               <w:rPr>
                 <w:rStyle w:val="Hipercze"/>
@@ -1498,7 +1474,7 @@
                 <w:noProof/>
                 <w:webHidden/>
               </w:rPr>
-              <w:instrText xml:space="preserve"> PAGEREF _Toc421917629 \h </w:instrText>
+              <w:instrText xml:space="preserve"> PAGEREF _Toc421952026 \h </w:instrText>
             </w:r>
             <w:r>
               <w:rPr>
@@ -1518,7 +1494,7 @@
                 <w:noProof/>
                 <w:webHidden/>
               </w:rPr>
-              <w:t>6</w:t>
+              <w:t>7</w:t>
             </w:r>
             <w:r>
               <w:rPr>
@@ -1541,7 +1517,7 @@
               <w:lang w:val="pl-PL" w:eastAsia="pl-PL"/>
             </w:rPr>
           </w:pPr>
-          <w:hyperlink w:anchor="_Toc421917630" w:history="1">
+          <w:hyperlink w:anchor="_Toc421952027" w:history="1">
             <w:r>
               <w:rPr>
                 <w:rStyle w:val="Hipercze"/>
@@ -1569,7 +1545,7 @@
                 <w:noProof/>
                 <w:webHidden/>
               </w:rPr>
-              <w:instrText xml:space="preserve"> PAGEREF _Toc421917630 \h </w:instrText>
+              <w:instrText xml:space="preserve"> PAGEREF _Toc421952027 \h </w:instrText>
             </w:r>
             <w:r>
               <w:rPr>
@@ -1589,7 +1565,7 @@
                 <w:noProof/>
                 <w:webHidden/>
               </w:rPr>
-              <w:t>6</w:t>
+              <w:t>7</w:t>
             </w:r>
             <w:r>
               <w:rPr>
@@ -1645,7 +1621,7 @@
           <w:lang w:val="pl-PL"/>
         </w:rPr>
       </w:pPr>
-      <w:bookmarkStart w:id="1" w:name="_Toc421917616"/>
+      <w:bookmarkStart w:id="0" w:name="_Toc421952013"/>
       <w:r>
         <w:rPr>
           <w:lang w:val="pl-PL"/>
@@ -1653,7 +1629,7 @@
         <w:lastRenderedPageBreak/>
         <w:t>Cel i zakres projektu</w:t>
       </w:r>
-      <w:bookmarkEnd w:id="1"/>
+      <w:bookmarkEnd w:id="0"/>
     </w:p>
     <w:p>
       <w:pPr>
@@ -2285,20 +2261,8 @@
           <w:szCs w:val="24"/>
           <w:lang w:val="pl-PL" w:eastAsia="pl-PL"/>
         </w:rPr>
-        <w:t>eksportowanie wyników ankiety jako plik .</w:t>
-      </w:r>
-      <w:proofErr w:type="spellStart"/>
-      <w:r>
-        <w:rPr>
-          <w:rFonts w:ascii="Times New Roman" w:eastAsia="Times New Roman" w:hAnsi="Times New Roman" w:cs="Times New Roman"/>
-          <w:color w:val="FF0000"/>
-          <w:sz w:val="24"/>
-          <w:szCs w:val="24"/>
-          <w:lang w:val="pl-PL" w:eastAsia="pl-PL"/>
-        </w:rPr>
-        <w:t>csv</w:t>
-      </w:r>
-      <w:proofErr w:type="spellEnd"/>
+        <w:t>eksportowanie wyników ankiety jako plik .csv</w:t>
+      </w:r>
     </w:p>
     <w:p>
       <w:pPr>
@@ -2487,14 +2451,14 @@
           <w:lang w:val="pl-PL"/>
         </w:rPr>
       </w:pPr>
-      <w:bookmarkStart w:id="2" w:name="_Toc421917617"/>
+      <w:bookmarkStart w:id="1" w:name="_Toc421952014"/>
       <w:r>
         <w:rPr>
           <w:lang w:val="pl-PL"/>
         </w:rPr>
         <w:t>Wymagania do systemu</w:t>
       </w:r>
-      <w:bookmarkEnd w:id="2"/>
+      <w:bookmarkEnd w:id="1"/>
     </w:p>
     <w:p>
       <w:pPr>
@@ -2510,15 +2474,15 @@
           <w:lang w:val="pl-PL"/>
         </w:rPr>
       </w:pPr>
-      <w:bookmarkStart w:id="3" w:name="__DdeLink__29_152620419"/>
-      <w:bookmarkStart w:id="4" w:name="_Toc421917618"/>
+      <w:bookmarkStart w:id="2" w:name="__DdeLink__29_152620419"/>
+      <w:bookmarkStart w:id="3" w:name="_Toc421952015"/>
       <w:r>
         <w:rPr>
           <w:lang w:val="pl-PL"/>
         </w:rPr>
         <w:t>Słownik</w:t>
       </w:r>
-      <w:bookmarkEnd w:id="4"/>
+      <w:bookmarkEnd w:id="3"/>
     </w:p>
     <w:p>
       <w:pPr>
@@ -3076,50 +3040,22 @@
       <w:pPr>
         <w:pStyle w:val="Nagwek2"/>
       </w:pPr>
-      <w:bookmarkStart w:id="5" w:name="_Toc421917619"/>
-      <w:proofErr w:type="spellStart"/>
-      <w:r>
-        <w:t>Aplikacja</w:t>
-      </w:r>
-      <w:proofErr w:type="spellEnd"/>
-      <w:r>
-        <w:t xml:space="preserve"> </w:t>
-      </w:r>
-      <w:proofErr w:type="spellStart"/>
-      <w:r>
-        <w:t>mobilna</w:t>
+      <w:bookmarkStart w:id="4" w:name="_Toc421952016"/>
+      <w:r>
+        <w:t>Aplikacja mobilna</w:t>
+      </w:r>
+      <w:bookmarkEnd w:id="4"/>
+    </w:p>
+    <w:p/>
+    <w:p>
+      <w:pPr>
+        <w:pStyle w:val="Nagwek3"/>
+      </w:pPr>
+      <w:bookmarkStart w:id="5" w:name="_Toc421952017"/>
+      <w:r>
+        <w:t>Lista przypadków użycia</w:t>
       </w:r>
       <w:bookmarkEnd w:id="5"/>
-      <w:proofErr w:type="spellEnd"/>
-    </w:p>
-    <w:p/>
-    <w:p>
-      <w:pPr>
-        <w:pStyle w:val="Nagwek3"/>
-      </w:pPr>
-      <w:bookmarkStart w:id="6" w:name="_Toc421917620"/>
-      <w:proofErr w:type="spellStart"/>
-      <w:r>
-        <w:t>Lista</w:t>
-      </w:r>
-      <w:proofErr w:type="spellEnd"/>
-      <w:r>
-        <w:t xml:space="preserve"> </w:t>
-      </w:r>
-      <w:proofErr w:type="spellStart"/>
-      <w:r>
-        <w:t>przypadków</w:t>
-      </w:r>
-      <w:proofErr w:type="spellEnd"/>
-      <w:r>
-        <w:t xml:space="preserve"> </w:t>
-      </w:r>
-      <w:proofErr w:type="spellStart"/>
-      <w:r>
-        <w:t>użycia</w:t>
-      </w:r>
-      <w:bookmarkEnd w:id="6"/>
-      <w:proofErr w:type="spellEnd"/>
     </w:p>
     <w:p>
       <w:pPr>
@@ -3285,40 +3221,14 @@
       <w:pPr>
         <w:pStyle w:val="Nagwek3"/>
       </w:pPr>
-      <w:bookmarkStart w:id="7" w:name="_Toc421917621"/>
-      <w:proofErr w:type="spellStart"/>
+      <w:bookmarkStart w:id="6" w:name="_Toc421952018"/>
       <w:r>
         <w:t>S</w:t>
       </w:r>
       <w:r>
-        <w:t>krócone</w:t>
-      </w:r>
-      <w:proofErr w:type="spellEnd"/>
-      <w:r>
-        <w:t xml:space="preserve"> </w:t>
-      </w:r>
-      <w:proofErr w:type="spellStart"/>
-      <w:r>
-        <w:t>opisy</w:t>
-      </w:r>
-      <w:proofErr w:type="spellEnd"/>
-      <w:r>
-        <w:t xml:space="preserve"> </w:t>
-      </w:r>
-      <w:proofErr w:type="spellStart"/>
-      <w:r>
-        <w:t>przypadków</w:t>
-      </w:r>
-      <w:proofErr w:type="spellEnd"/>
-      <w:r>
-        <w:t xml:space="preserve"> </w:t>
-      </w:r>
-      <w:proofErr w:type="spellStart"/>
-      <w:r>
-        <w:t>użycia</w:t>
-      </w:r>
-      <w:bookmarkEnd w:id="7"/>
-      <w:proofErr w:type="spellEnd"/>
+        <w:t>krócone opisy przypadków użycia</w:t>
+      </w:r>
+      <w:bookmarkEnd w:id="6"/>
     </w:p>
     <w:p>
       <w:pPr>
@@ -3553,21 +3463,7 @@
         <w:rPr>
           <w:color w:val="000000"/>
         </w:rPr>
-        <w:t xml:space="preserve">Ankieter ustawia opcję, która jest odpowiedzialna za wysłanie uzupełnionej ankiety zaraz po udzieleniu wszystkich odpowiedzi zawartych w ankiecie przez Ankietowanego. Jeśli wysłanie wypełnionych ankiet nie będzie możliwe, to aplikacja działa w tle i czeka na: połączenie z </w:t>
-      </w:r>
-      <w:proofErr w:type="spellStart"/>
-      <w:r>
-        <w:rPr>
-          <w:color w:val="000000"/>
-        </w:rPr>
-        <w:t>internetem</w:t>
-      </w:r>
-      <w:proofErr w:type="spellEnd"/>
-      <w:r>
-        <w:rPr>
-          <w:color w:val="000000"/>
-        </w:rPr>
-        <w:t xml:space="preserve"> oraz zalogowanie się przez użytkownika. </w:t>
+        <w:t xml:space="preserve">Ankieter ustawia opcję, która jest odpowiedzialna za wysłanie uzupełnionej ankiety zaraz po udzieleniu wszystkich odpowiedzi zawartych w ankiecie przez Ankietowanego. Jeśli wysłanie wypełnionych ankiet nie będzie możliwe, to aplikacja działa w tle i czeka na: połączenie z internetem oraz zalogowanie się przez użytkownika. </w:t>
       </w:r>
     </w:p>
     <w:p>
@@ -3666,32 +3562,34 @@
     <w:p>
       <w:pPr>
         <w:pStyle w:val="Nagwek2"/>
-      </w:pPr>
-      <w:bookmarkStart w:id="8" w:name="_Toc421917622"/>
-      <w:proofErr w:type="spellStart"/>
-      <w:r>
-        <w:t>Aplikacja</w:t>
-      </w:r>
-      <w:proofErr w:type="spellEnd"/>
-      <w:r>
-        <w:t xml:space="preserve"> </w:t>
-      </w:r>
-      <w:proofErr w:type="spellStart"/>
-      <w:r>
-        <w:t>desktopowa</w:t>
-      </w:r>
-      <w:bookmarkEnd w:id="8"/>
-      <w:proofErr w:type="spellEnd"/>
-    </w:p>
-    <w:p/>
-    <w:p>
-      <w:pPr>
-        <w:rPr>
-          <w:lang w:val="pl-PL"/>
-        </w:rPr>
-      </w:pPr>
-    </w:p>
-    <w:bookmarkEnd w:id="3"/>
+        <w:rPr>
+          <w:lang w:val="pl-PL"/>
+        </w:rPr>
+      </w:pPr>
+      <w:bookmarkStart w:id="7" w:name="_Toc421952019"/>
+      <w:r>
+        <w:rPr>
+          <w:lang w:val="pl-PL"/>
+        </w:rPr>
+        <w:t>Aplikacja desktopowa</w:t>
+      </w:r>
+      <w:bookmarkEnd w:id="7"/>
+    </w:p>
+    <w:p>
+      <w:pPr>
+        <w:rPr>
+          <w:lang w:val="pl-PL"/>
+        </w:rPr>
+      </w:pPr>
+    </w:p>
+    <w:p>
+      <w:pPr>
+        <w:rPr>
+          <w:lang w:val="pl-PL"/>
+        </w:rPr>
+      </w:pPr>
+    </w:p>
+    <w:bookmarkEnd w:id="2"/>
     <w:p>
       <w:pPr>
         <w:spacing w:after="240" w:line="240" w:lineRule="auto"/>
@@ -3780,7 +3678,7 @@
           <w:lang w:val="pl-PL"/>
         </w:rPr>
       </w:pPr>
-      <w:bookmarkStart w:id="9" w:name="_Toc421917623"/>
+      <w:bookmarkStart w:id="8" w:name="_Toc421952020"/>
       <w:r>
         <w:rPr>
           <w:lang w:val="pl-PL"/>
@@ -3788,6 +3686,29 @@
         <w:lastRenderedPageBreak/>
         <w:t>Architektura aplikacji</w:t>
       </w:r>
+      <w:bookmarkEnd w:id="8"/>
+    </w:p>
+    <w:p>
+      <w:pPr>
+        <w:rPr>
+          <w:lang w:val="pl-PL"/>
+        </w:rPr>
+      </w:pPr>
+    </w:p>
+    <w:p>
+      <w:pPr>
+        <w:pStyle w:val="Nagwek2"/>
+        <w:rPr>
+          <w:lang w:val="pl-PL"/>
+        </w:rPr>
+      </w:pPr>
+      <w:bookmarkStart w:id="9" w:name="_Toc421952021"/>
+      <w:r>
+        <w:rPr>
+          <w:lang w:val="pl-PL"/>
+        </w:rPr>
+        <w:t>Model logiczny</w:t>
+      </w:r>
       <w:bookmarkEnd w:id="9"/>
     </w:p>
     <w:p>
@@ -3804,12 +3725,12 @@
           <w:lang w:val="pl-PL"/>
         </w:rPr>
       </w:pPr>
-      <w:bookmarkStart w:id="10" w:name="_Toc421917624"/>
-      <w:r>
-        <w:rPr>
-          <w:lang w:val="pl-PL"/>
-        </w:rPr>
-        <w:t>Model logiczny</w:t>
+      <w:bookmarkStart w:id="10" w:name="_Toc421952022"/>
+      <w:r>
+        <w:rPr>
+          <w:lang w:val="pl-PL"/>
+        </w:rPr>
+        <w:t>Model wdrożeniowy</w:t>
       </w:r>
       <w:bookmarkEnd w:id="10"/>
     </w:p>
@@ -3822,49 +3743,663 @@
     </w:p>
     <w:p>
       <w:pPr>
+        <w:pStyle w:val="Nagwek1"/>
+        <w:rPr>
+          <w:lang w:val="pl-PL"/>
+        </w:rPr>
+      </w:pPr>
+      <w:bookmarkStart w:id="11" w:name="_Toc421952023"/>
+      <w:r>
+        <w:rPr>
+          <w:lang w:val="pl-PL"/>
+        </w:rPr>
+        <w:t>Zestawienie pracy wykonanych przez poszczególnych członków zespołu</w:t>
+      </w:r>
+      <w:bookmarkEnd w:id="11"/>
+    </w:p>
+    <w:p>
+      <w:pPr>
+        <w:rPr>
+          <w:lang w:val="pl-PL"/>
+        </w:rPr>
+      </w:pPr>
+    </w:p>
+    <w:p>
+      <w:pPr>
+        <w:pStyle w:val="Akapitzlist"/>
+        <w:numPr>
+          <w:ilvl w:val="2"/>
+          <w:numId w:val="19"/>
+        </w:numPr>
+        <w:rPr>
+          <w:rFonts w:ascii="Times New Roman" w:hAnsi="Times New Roman" w:cs="Times New Roman"/>
+          <w:sz w:val="24"/>
+          <w:szCs w:val="24"/>
+          <w:lang w:val="pl-PL"/>
+        </w:rPr>
+      </w:pPr>
+      <w:r>
+        <w:rPr>
+          <w:rFonts w:ascii="Times New Roman" w:hAnsi="Times New Roman" w:cs="Times New Roman"/>
+          <w:sz w:val="24"/>
+          <w:szCs w:val="24"/>
+          <w:lang w:val="pl-PL"/>
+        </w:rPr>
+        <w:t>Andrzej Bo</w:t>
+      </w:r>
+      <w:r>
+        <w:rPr>
+          <w:rFonts w:ascii="Times New Roman" w:hAnsi="Times New Roman" w:cs="Times New Roman"/>
+          <w:sz w:val="24"/>
+          <w:szCs w:val="24"/>
+          <w:lang w:val="pl-PL"/>
+        </w:rPr>
+        <w:t>honos</w:t>
+      </w:r>
+    </w:p>
+    <w:p>
+      <w:pPr>
+        <w:pStyle w:val="Akapitzlist"/>
+        <w:numPr>
+          <w:ilvl w:val="0"/>
+          <w:numId w:val="21"/>
+        </w:numPr>
+        <w:rPr>
+          <w:rFonts w:ascii="Times New Roman" w:hAnsi="Times New Roman" w:cs="Times New Roman"/>
+          <w:sz w:val="24"/>
+          <w:szCs w:val="24"/>
+          <w:lang w:val="pl-PL"/>
+        </w:rPr>
+      </w:pPr>
+      <w:r>
+        <w:rPr>
+          <w:rFonts w:ascii="Times New Roman" w:hAnsi="Times New Roman" w:cs="Times New Roman"/>
+          <w:sz w:val="24"/>
+          <w:szCs w:val="24"/>
+          <w:lang w:val="pl-PL"/>
+        </w:rPr>
+        <w:t>cos</w:t>
+      </w:r>
+    </w:p>
+    <w:p>
+      <w:pPr>
+        <w:pStyle w:val="Akapitzlist"/>
+        <w:numPr>
+          <w:ilvl w:val="0"/>
+          <w:numId w:val="21"/>
+        </w:numPr>
+        <w:rPr>
+          <w:rFonts w:ascii="Times New Roman" w:hAnsi="Times New Roman" w:cs="Times New Roman"/>
+          <w:sz w:val="24"/>
+          <w:szCs w:val="24"/>
+          <w:lang w:val="pl-PL"/>
+        </w:rPr>
+      </w:pPr>
+    </w:p>
+    <w:p>
+      <w:pPr>
+        <w:pStyle w:val="Akapitzlist"/>
+        <w:numPr>
+          <w:ilvl w:val="2"/>
+          <w:numId w:val="19"/>
+        </w:numPr>
+        <w:rPr>
+          <w:rFonts w:ascii="Times New Roman" w:hAnsi="Times New Roman" w:cs="Times New Roman"/>
+          <w:sz w:val="24"/>
+          <w:szCs w:val="24"/>
+          <w:lang w:val="pl-PL"/>
+        </w:rPr>
+      </w:pPr>
+      <w:r>
+        <w:rPr>
+          <w:rFonts w:ascii="Times New Roman" w:hAnsi="Times New Roman" w:cs="Times New Roman"/>
+          <w:sz w:val="24"/>
+          <w:szCs w:val="24"/>
+          <w:lang w:val="pl-PL"/>
+        </w:rPr>
+        <w:t>Dominik Demski</w:t>
+      </w:r>
+    </w:p>
+    <w:p>
+      <w:pPr>
+        <w:pStyle w:val="Akapitzlist"/>
+        <w:numPr>
+          <w:ilvl w:val="0"/>
+          <w:numId w:val="22"/>
+        </w:numPr>
+        <w:jc w:val="both"/>
+        <w:rPr>
+          <w:rFonts w:ascii="Times New Roman" w:hAnsi="Times New Roman" w:cs="Times New Roman"/>
+          <w:sz w:val="24"/>
+          <w:szCs w:val="24"/>
+          <w:lang w:val="pl-PL"/>
+        </w:rPr>
+      </w:pPr>
+      <w:r>
+        <w:rPr>
+          <w:rFonts w:ascii="Times New Roman" w:hAnsi="Times New Roman" w:cs="Times New Roman"/>
+          <w:sz w:val="24"/>
+          <w:szCs w:val="24"/>
+          <w:lang w:val="pl-PL"/>
+        </w:rPr>
+        <w:t xml:space="preserve">implementacja części wspólnych pakietów: </w:t>
+      </w:r>
+      <w:r>
+        <w:rPr>
+          <w:rFonts w:ascii="Times New Roman" w:hAnsi="Times New Roman" w:cs="Times New Roman"/>
+          <w:sz w:val="24"/>
+          <w:szCs w:val="24"/>
+        </w:rPr>
+        <w:t>questions, con</w:t>
+      </w:r>
+      <w:r>
+        <w:rPr>
+          <w:rFonts w:ascii="Times New Roman" w:hAnsi="Times New Roman" w:cs="Times New Roman"/>
+          <w:sz w:val="24"/>
+          <w:szCs w:val="24"/>
+        </w:rPr>
+        <w:t>s</w:t>
+      </w:r>
+      <w:r>
+        <w:rPr>
+          <w:rFonts w:ascii="Times New Roman" w:hAnsi="Times New Roman" w:cs="Times New Roman"/>
+          <w:sz w:val="24"/>
+          <w:szCs w:val="24"/>
+        </w:rPr>
+        <w:t>traints, common</w:t>
+      </w:r>
+      <w:r>
+        <w:rPr>
+          <w:rFonts w:ascii="Times New Roman" w:hAnsi="Times New Roman" w:cs="Times New Roman"/>
+          <w:sz w:val="24"/>
+          <w:szCs w:val="24"/>
+        </w:rPr>
+        <w:t>.</w:t>
+      </w:r>
+    </w:p>
+    <w:p>
+      <w:pPr>
+        <w:pStyle w:val="Akapitzlist"/>
+        <w:numPr>
+          <w:ilvl w:val="0"/>
+          <w:numId w:val="22"/>
+        </w:numPr>
+        <w:jc w:val="both"/>
+        <w:rPr>
+          <w:rFonts w:ascii="Times New Roman" w:hAnsi="Times New Roman" w:cs="Times New Roman"/>
+          <w:sz w:val="24"/>
+          <w:szCs w:val="24"/>
+          <w:lang w:val="pl-PL"/>
+        </w:rPr>
+      </w:pPr>
+      <w:r>
+        <w:rPr>
+          <w:rFonts w:ascii="Times New Roman" w:hAnsi="Times New Roman" w:cs="Times New Roman"/>
+          <w:sz w:val="24"/>
+          <w:szCs w:val="24"/>
+          <w:lang w:val="pl-PL"/>
+        </w:rPr>
+        <w:t>aplikacja mobilna</w:t>
+      </w:r>
+    </w:p>
+    <w:p>
+      <w:pPr>
+        <w:pStyle w:val="Akapitzlist"/>
+        <w:numPr>
+          <w:ilvl w:val="0"/>
+          <w:numId w:val="23"/>
+        </w:numPr>
+        <w:jc w:val="both"/>
+        <w:rPr>
+          <w:rFonts w:ascii="Times New Roman" w:hAnsi="Times New Roman" w:cs="Times New Roman"/>
+          <w:sz w:val="24"/>
+          <w:szCs w:val="24"/>
+          <w:lang w:val="pl-PL"/>
+        </w:rPr>
+      </w:pPr>
+      <w:r>
+        <w:rPr>
+          <w:rFonts w:ascii="Times New Roman" w:hAnsi="Times New Roman" w:cs="Times New Roman"/>
+          <w:b/>
+          <w:sz w:val="24"/>
+          <w:szCs w:val="24"/>
+          <w:lang w:val="pl-PL"/>
+        </w:rPr>
+        <w:t>Stworzenie nowej ankiety</w:t>
+      </w:r>
+      <w:r>
+        <w:rPr>
+          <w:rFonts w:ascii="Times New Roman" w:hAnsi="Times New Roman" w:cs="Times New Roman"/>
+          <w:sz w:val="24"/>
+          <w:szCs w:val="24"/>
+          <w:lang w:val="pl-PL"/>
+        </w:rPr>
+        <w:t xml:space="preserve"> (różne typy pytań, edytowanie pytań podczas tworzenia ankiety, do pytań tekstowych możliwość dodania różnych ograniczeń np. że odpowiedź powinna spełniać jakieś wyrażenie regularne).</w:t>
+      </w:r>
+    </w:p>
+    <w:p>
+      <w:pPr>
+        <w:pStyle w:val="Akapitzlist"/>
+        <w:numPr>
+          <w:ilvl w:val="0"/>
+          <w:numId w:val="23"/>
+        </w:numPr>
+        <w:jc w:val="both"/>
+        <w:rPr>
+          <w:rFonts w:ascii="Times New Roman" w:hAnsi="Times New Roman" w:cs="Times New Roman"/>
+          <w:sz w:val="24"/>
+          <w:szCs w:val="24"/>
+          <w:lang w:val="pl-PL"/>
+        </w:rPr>
+      </w:pPr>
+      <w:r>
+        <w:rPr>
+          <w:rFonts w:ascii="Times New Roman" w:hAnsi="Times New Roman" w:cs="Times New Roman"/>
+          <w:b/>
+          <w:color w:val="000000"/>
+          <w:sz w:val="24"/>
+          <w:szCs w:val="24"/>
+          <w:lang w:val="pl-PL"/>
+        </w:rPr>
+        <w:t>Przeprowadzenie ankiety</w:t>
+      </w:r>
+      <w:r>
+        <w:rPr>
+          <w:rFonts w:ascii="Times New Roman" w:hAnsi="Times New Roman" w:cs="Times New Roman"/>
+          <w:color w:val="000000"/>
+          <w:sz w:val="24"/>
+          <w:szCs w:val="24"/>
+          <w:lang w:val="pl-PL"/>
+        </w:rPr>
+        <w:t xml:space="preserve"> (obsługa różnych typów pytań, ograniczeń, zapisanie wyników ankiety do bazy danych).</w:t>
+      </w:r>
+    </w:p>
+    <w:p>
+      <w:pPr>
+        <w:pStyle w:val="Akapitzlist"/>
+        <w:numPr>
+          <w:ilvl w:val="0"/>
+          <w:numId w:val="23"/>
+        </w:numPr>
+        <w:jc w:val="both"/>
+        <w:rPr>
+          <w:rFonts w:ascii="Times New Roman" w:hAnsi="Times New Roman" w:cs="Times New Roman"/>
+          <w:b/>
+          <w:sz w:val="24"/>
+          <w:szCs w:val="24"/>
+          <w:lang w:val="pl-PL"/>
+        </w:rPr>
+      </w:pPr>
+      <w:r>
+        <w:rPr>
+          <w:rFonts w:ascii="Times New Roman" w:hAnsi="Times New Roman" w:cs="Times New Roman"/>
+          <w:b/>
+          <w:color w:val="000000"/>
+          <w:sz w:val="24"/>
+          <w:szCs w:val="24"/>
+          <w:lang w:val="pl-PL"/>
+        </w:rPr>
+        <w:t>Wysłanie wynikó</w:t>
+      </w:r>
+      <w:r>
+        <w:rPr>
+          <w:rFonts w:ascii="Times New Roman" w:hAnsi="Times New Roman" w:cs="Times New Roman"/>
+          <w:b/>
+          <w:color w:val="000000"/>
+          <w:sz w:val="24"/>
+          <w:szCs w:val="24"/>
+          <w:lang w:val="pl-PL"/>
+        </w:rPr>
+        <w:t>w przeprowadzonych ankiet na serwer.</w:t>
+      </w:r>
+    </w:p>
+    <w:p>
+      <w:pPr>
+        <w:pStyle w:val="Akapitzlist"/>
+        <w:numPr>
+          <w:ilvl w:val="0"/>
+          <w:numId w:val="23"/>
+        </w:numPr>
+        <w:jc w:val="both"/>
+        <w:rPr>
+          <w:rFonts w:ascii="Times New Roman" w:hAnsi="Times New Roman" w:cs="Times New Roman"/>
+          <w:b/>
+          <w:sz w:val="24"/>
+          <w:szCs w:val="24"/>
+          <w:lang w:val="pl-PL"/>
+        </w:rPr>
+      </w:pPr>
+      <w:r>
+        <w:rPr>
+          <w:rFonts w:ascii="Times New Roman" w:hAnsi="Times New Roman" w:cs="Times New Roman"/>
+          <w:b/>
+          <w:color w:val="000000"/>
+          <w:sz w:val="24"/>
+          <w:szCs w:val="24"/>
+          <w:lang w:val="pl-PL"/>
+        </w:rPr>
+        <w:t>Wysłanie stworzonej ankiety na serwer (szablonu ankiet).</w:t>
+      </w:r>
+    </w:p>
+    <w:p>
+      <w:pPr>
+        <w:pStyle w:val="Akapitzlist"/>
+        <w:numPr>
+          <w:ilvl w:val="0"/>
+          <w:numId w:val="23"/>
+        </w:numPr>
+        <w:jc w:val="both"/>
+        <w:rPr>
+          <w:rFonts w:ascii="Times New Roman" w:hAnsi="Times New Roman" w:cs="Times New Roman"/>
+          <w:b/>
+          <w:sz w:val="24"/>
+          <w:szCs w:val="24"/>
+          <w:lang w:val="pl-PL"/>
+        </w:rPr>
+      </w:pPr>
+      <w:r>
+        <w:rPr>
+          <w:rFonts w:ascii="Times New Roman" w:hAnsi="Times New Roman" w:cs="Times New Roman"/>
+          <w:b/>
+          <w:color w:val="000000"/>
+          <w:sz w:val="24"/>
+          <w:szCs w:val="24"/>
+        </w:rPr>
+        <w:t xml:space="preserve">Pobranie ankiety z </w:t>
+      </w:r>
+      <w:r>
+        <w:rPr>
+          <w:rFonts w:ascii="Times New Roman" w:hAnsi="Times New Roman" w:cs="Times New Roman"/>
+          <w:b/>
+          <w:color w:val="000000"/>
+          <w:sz w:val="24"/>
+          <w:szCs w:val="24"/>
+        </w:rPr>
+        <w:t>serwera.</w:t>
+      </w:r>
+    </w:p>
+    <w:p>
+      <w:pPr>
+        <w:pStyle w:val="Akapitzlist"/>
+        <w:numPr>
+          <w:ilvl w:val="0"/>
+          <w:numId w:val="23"/>
+        </w:numPr>
+        <w:jc w:val="both"/>
+        <w:rPr>
+          <w:rFonts w:ascii="Times New Roman" w:hAnsi="Times New Roman" w:cs="Times New Roman"/>
+          <w:b/>
+          <w:sz w:val="24"/>
+          <w:szCs w:val="24"/>
+          <w:lang w:val="pl-PL"/>
+        </w:rPr>
+      </w:pPr>
+      <w:r>
+        <w:rPr>
+          <w:rFonts w:ascii="Times New Roman" w:hAnsi="Times New Roman" w:cs="Times New Roman"/>
+          <w:b/>
+          <w:color w:val="000000"/>
+          <w:sz w:val="24"/>
+          <w:szCs w:val="24"/>
+          <w:lang w:val="pl-PL"/>
+        </w:rPr>
+        <w:t xml:space="preserve">Uzgadnianie uprawnień ankietera - </w:t>
+      </w:r>
+      <w:r>
+        <w:rPr>
+          <w:rFonts w:ascii="Times New Roman" w:hAnsi="Times New Roman" w:cs="Times New Roman"/>
+          <w:color w:val="000000"/>
+          <w:sz w:val="24"/>
+          <w:szCs w:val="24"/>
+          <w:lang w:val="pl-PL"/>
+        </w:rPr>
+        <w:t>możliwość logowania bez dostępu do Internetu – wówczas ankieter domyślnie nie ma prawa do tworzenia nowych ankiet, może natomiast wypełniać ankiety, do których przy ostatnim logowaniu z użyciem sieci miał uprawnienia.</w:t>
+      </w:r>
+      <w:r>
+        <w:rPr>
+          <w:rFonts w:ascii="Times New Roman" w:hAnsi="Times New Roman" w:cs="Times New Roman"/>
+          <w:color w:val="000000"/>
+          <w:sz w:val="24"/>
+          <w:szCs w:val="24"/>
+          <w:lang w:val="pl-PL"/>
+        </w:rPr>
+        <w:t xml:space="preserve"> Bez połączenia z serwerem </w:t>
+      </w:r>
+      <w:r>
+        <w:rPr>
+          <w:rFonts w:ascii="Times New Roman" w:hAnsi="Times New Roman" w:cs="Times New Roman"/>
+          <w:color w:val="000000"/>
+          <w:sz w:val="24"/>
+          <w:szCs w:val="24"/>
+          <w:lang w:val="pl-PL"/>
+        </w:rPr>
+        <w:t xml:space="preserve"> </w:t>
+      </w:r>
+      <w:r>
+        <w:rPr>
+          <w:rFonts w:ascii="Times New Roman" w:hAnsi="Times New Roman" w:cs="Times New Roman"/>
+          <w:color w:val="000000"/>
+          <w:sz w:val="24"/>
+          <w:szCs w:val="24"/>
+          <w:lang w:val="pl-PL"/>
+        </w:rPr>
+        <w:t>W </w:t>
+      </w:r>
+      <w:r>
+        <w:rPr>
+          <w:rFonts w:ascii="Times New Roman" w:hAnsi="Times New Roman" w:cs="Times New Roman"/>
+          <w:color w:val="000000"/>
+          <w:sz w:val="24"/>
+          <w:szCs w:val="24"/>
+          <w:lang w:val="pl-PL"/>
+        </w:rPr>
+        <w:t>przypadku dostępu do Internetu pobierane są uprawnienia ankietera.</w:t>
+      </w:r>
+    </w:p>
+    <w:p>
+      <w:pPr>
+        <w:pStyle w:val="Akapitzlist"/>
+        <w:numPr>
+          <w:ilvl w:val="0"/>
+          <w:numId w:val="22"/>
+        </w:numPr>
+        <w:jc w:val="both"/>
+        <w:rPr>
+          <w:rFonts w:ascii="Times New Roman" w:hAnsi="Times New Roman" w:cs="Times New Roman"/>
+          <w:sz w:val="24"/>
+          <w:szCs w:val="24"/>
+          <w:lang w:val="pl-PL"/>
+        </w:rPr>
+      </w:pPr>
+      <w:r>
+        <w:rPr>
+          <w:rFonts w:ascii="Times New Roman" w:hAnsi="Times New Roman" w:cs="Times New Roman"/>
+          <w:sz w:val="24"/>
+          <w:szCs w:val="24"/>
+          <w:lang w:val="pl-PL"/>
+        </w:rPr>
+        <w:t>serwer</w:t>
+      </w:r>
+    </w:p>
+    <w:p>
+      <w:pPr>
+        <w:pStyle w:val="Akapitzlist"/>
+        <w:numPr>
+          <w:ilvl w:val="0"/>
+          <w:numId w:val="22"/>
+        </w:numPr>
+        <w:jc w:val="both"/>
+        <w:rPr>
+          <w:rFonts w:ascii="Times New Roman" w:hAnsi="Times New Roman" w:cs="Times New Roman"/>
+          <w:sz w:val="24"/>
+          <w:szCs w:val="24"/>
+          <w:lang w:val="pl-PL"/>
+        </w:rPr>
+      </w:pPr>
+      <w:r>
+        <w:rPr>
+          <w:rFonts w:ascii="Times New Roman" w:hAnsi="Times New Roman" w:cs="Times New Roman"/>
+          <w:sz w:val="24"/>
+          <w:szCs w:val="24"/>
+          <w:lang w:val="pl-PL"/>
+        </w:rPr>
+        <w:t>fasada serwera (sposób łączenia się z serwerem, cała logika dotycząca przesyłania i odbierania danych z serwera</w:t>
+      </w:r>
+      <w:r>
+        <w:rPr>
+          <w:rFonts w:ascii="Times New Roman" w:hAnsi="Times New Roman" w:cs="Times New Roman"/>
+          <w:sz w:val="24"/>
+          <w:szCs w:val="24"/>
+          <w:lang w:val="pl-PL"/>
+        </w:rPr>
+        <w:t xml:space="preserve"> i na serwer</w:t>
+      </w:r>
+      <w:r>
+        <w:rPr>
+          <w:rFonts w:ascii="Times New Roman" w:hAnsi="Times New Roman" w:cs="Times New Roman"/>
+          <w:sz w:val="24"/>
+          <w:szCs w:val="24"/>
+          <w:lang w:val="pl-PL"/>
+        </w:rPr>
+        <w:t>)</w:t>
+      </w:r>
+    </w:p>
+    <w:p>
+      <w:pPr>
+        <w:pStyle w:val="Akapitzlist"/>
+        <w:numPr>
+          <w:ilvl w:val="2"/>
+          <w:numId w:val="19"/>
+        </w:numPr>
+        <w:rPr>
+          <w:rFonts w:ascii="Times New Roman" w:hAnsi="Times New Roman" w:cs="Times New Roman"/>
+          <w:sz w:val="24"/>
+          <w:szCs w:val="24"/>
+          <w:lang w:val="pl-PL"/>
+        </w:rPr>
+      </w:pPr>
+      <w:r>
+        <w:rPr>
+          <w:rFonts w:ascii="Times New Roman" w:hAnsi="Times New Roman" w:cs="Times New Roman"/>
+          <w:sz w:val="24"/>
+          <w:szCs w:val="24"/>
+          <w:lang w:val="pl-PL"/>
+        </w:rPr>
+        <w:t>Adam Mieldzioc</w:t>
+      </w:r>
+    </w:p>
+    <w:p>
+      <w:pPr>
+        <w:rPr>
+          <w:rFonts w:ascii="Times New Roman" w:hAnsi="Times New Roman" w:cs="Times New Roman"/>
+          <w:sz w:val="24"/>
+          <w:szCs w:val="24"/>
+          <w:lang w:val="pl-PL"/>
+        </w:rPr>
+      </w:pPr>
+    </w:p>
+    <w:p>
+      <w:pPr>
+        <w:rPr>
+          <w:rFonts w:ascii="Times New Roman" w:hAnsi="Times New Roman" w:cs="Times New Roman"/>
+          <w:sz w:val="24"/>
+          <w:szCs w:val="24"/>
+          <w:lang w:val="pl-PL"/>
+        </w:rPr>
+      </w:pPr>
+    </w:p>
+    <w:p>
+      <w:pPr>
+        <w:rPr>
+          <w:rFonts w:ascii="Times New Roman" w:hAnsi="Times New Roman" w:cs="Times New Roman"/>
+          <w:sz w:val="24"/>
+          <w:szCs w:val="24"/>
+          <w:lang w:val="pl-PL"/>
+        </w:rPr>
+      </w:pPr>
+    </w:p>
+    <w:p>
+      <w:pPr>
+        <w:pStyle w:val="Nagwek1"/>
+        <w:rPr>
+          <w:lang w:val="pl-PL"/>
+        </w:rPr>
+      </w:pPr>
+      <w:bookmarkStart w:id="12" w:name="_Toc421952024"/>
+      <w:r>
+        <w:rPr>
+          <w:lang w:val="pl-PL"/>
+        </w:rPr>
+        <w:lastRenderedPageBreak/>
+        <w:t>Protokół różnic</w:t>
+      </w:r>
+      <w:bookmarkEnd w:id="12"/>
+    </w:p>
+    <w:p>
+      <w:pPr>
+        <w:rPr>
+          <w:lang w:val="pl-PL"/>
+        </w:rPr>
+      </w:pPr>
+    </w:p>
+    <w:p>
+      <w:pPr>
         <w:pStyle w:val="Nagwek2"/>
         <w:rPr>
           <w:lang w:val="pl-PL"/>
         </w:rPr>
       </w:pPr>
-      <w:bookmarkStart w:id="11" w:name="_Toc421917625"/>
-      <w:r>
-        <w:rPr>
-          <w:lang w:val="pl-PL"/>
-        </w:rPr>
-        <w:t>Model wdrożeniowy</w:t>
-      </w:r>
-      <w:bookmarkEnd w:id="11"/>
-    </w:p>
-    <w:p>
-      <w:pPr>
-        <w:rPr>
-          <w:lang w:val="pl-PL"/>
-        </w:rPr>
-      </w:pPr>
-    </w:p>
-    <w:p>
-      <w:pPr>
-        <w:pStyle w:val="Nagwek1"/>
-        <w:rPr>
-          <w:lang w:val="pl-PL"/>
-        </w:rPr>
-      </w:pPr>
-      <w:bookmarkStart w:id="12" w:name="_Toc421917626"/>
-      <w:r>
-        <w:rPr>
-          <w:lang w:val="pl-PL"/>
-        </w:rPr>
-        <w:t>Zestawienie pracy wykonanych przez poszczególnych członków zespołu</w:t>
-      </w:r>
-      <w:bookmarkEnd w:id="12"/>
-    </w:p>
-    <w:p>
-      <w:pPr>
-        <w:rPr>
-          <w:lang w:val="pl-PL"/>
-        </w:rPr>
-      </w:pPr>
+      <w:bookmarkStart w:id="13" w:name="_Toc421952025"/>
+      <w:r>
+        <w:rPr>
+          <w:lang w:val="pl-PL"/>
+        </w:rPr>
+        <w:t>Aplikacja mobilna</w:t>
+      </w:r>
+      <w:bookmarkEnd w:id="13"/>
+    </w:p>
+    <w:p>
+      <w:pPr>
+        <w:pStyle w:val="Akapitzlist"/>
+        <w:ind w:left="644"/>
+        <w:rPr>
+          <w:rFonts w:ascii="Times New Roman" w:hAnsi="Times New Roman" w:cs="Times New Roman"/>
+          <w:sz w:val="24"/>
+          <w:szCs w:val="24"/>
+          <w:lang w:val="pl-PL"/>
+        </w:rPr>
+      </w:pPr>
+    </w:p>
+    <w:p>
+      <w:pPr>
+        <w:pStyle w:val="Akapitzlist"/>
+        <w:ind w:left="284"/>
+        <w:jc w:val="both"/>
+        <w:rPr>
+          <w:rFonts w:ascii="Times New Roman" w:hAnsi="Times New Roman" w:cs="Times New Roman"/>
+          <w:sz w:val="24"/>
+          <w:szCs w:val="24"/>
+          <w:lang w:val="pl-PL"/>
+        </w:rPr>
+      </w:pPr>
+      <w:r>
+        <w:rPr>
+          <w:rFonts w:ascii="Times New Roman" w:hAnsi="Times New Roman" w:cs="Times New Roman"/>
+          <w:sz w:val="24"/>
+          <w:szCs w:val="24"/>
+          <w:lang w:val="pl-PL"/>
+        </w:rPr>
+        <w:t>Nie zostały wykonane następujące funkcjonalności</w:t>
+      </w:r>
+      <w:r>
+        <w:rPr>
+          <w:rFonts w:ascii="Times New Roman" w:hAnsi="Times New Roman" w:cs="Times New Roman"/>
+          <w:sz w:val="24"/>
+          <w:szCs w:val="24"/>
+          <w:lang w:val="pl-PL"/>
+        </w:rPr>
+        <w:t>:</w:t>
+      </w:r>
     </w:p>
     <w:p>
       <w:pPr>
@@ -3873,30 +4408,23 @@
           <w:ilvl w:val="2"/>
           <w:numId w:val="4"/>
         </w:numPr>
-        <w:rPr>
-          <w:lang w:val="pl-PL"/>
-        </w:rPr>
-      </w:pPr>
-      <w:r>
-        <w:rPr>
-          <w:lang w:val="pl-PL"/>
-        </w:rPr>
-        <w:t xml:space="preserve">Andrzej </w:t>
-      </w:r>
-      <w:proofErr w:type="spellStart"/>
-      <w:r>
-        <w:rPr>
-          <w:lang w:val="pl-PL"/>
-        </w:rPr>
-        <w:t>Bo</w:t>
-      </w:r>
-      <w:r>
-        <w:rPr>
-          <w:lang w:val="pl-PL"/>
-        </w:rPr>
-        <w:t>honos</w:t>
-      </w:r>
-      <w:proofErr w:type="spellEnd"/>
+        <w:jc w:val="both"/>
+        <w:rPr>
+          <w:rFonts w:ascii="Times New Roman" w:hAnsi="Times New Roman" w:cs="Times New Roman"/>
+          <w:sz w:val="24"/>
+          <w:szCs w:val="24"/>
+          <w:lang w:val="pl-PL"/>
+        </w:rPr>
+      </w:pPr>
+      <w:r>
+        <w:rPr>
+          <w:rFonts w:ascii="Times New Roman" w:hAnsi="Times New Roman" w:cs="Times New Roman"/>
+          <w:sz w:val="24"/>
+          <w:szCs w:val="24"/>
+          <w:lang w:val="pl-PL"/>
+        </w:rPr>
+        <w:t>Wykorzystanie istniejącej ankiety do stworzenia nowej.</w:t>
+      </w:r>
     </w:p>
     <w:p>
       <w:pPr>
@@ -3905,15 +4433,22 @@
           <w:ilvl w:val="2"/>
           <w:numId w:val="4"/>
         </w:numPr>
-        <w:rPr>
-          <w:lang w:val="pl-PL"/>
-        </w:rPr>
-      </w:pPr>
-      <w:r>
-        <w:rPr>
-          <w:lang w:val="pl-PL"/>
-        </w:rPr>
-        <w:t>Dominik Demski</w:t>
+        <w:jc w:val="both"/>
+        <w:rPr>
+          <w:rFonts w:ascii="Times New Roman" w:hAnsi="Times New Roman" w:cs="Times New Roman"/>
+          <w:sz w:val="24"/>
+          <w:szCs w:val="24"/>
+          <w:lang w:val="pl-PL"/>
+        </w:rPr>
+      </w:pPr>
+      <w:r>
+        <w:rPr>
+          <w:rFonts w:ascii="Times New Roman" w:hAnsi="Times New Roman" w:cs="Times New Roman"/>
+          <w:sz w:val="24"/>
+          <w:szCs w:val="24"/>
+          <w:lang w:val="pl-PL"/>
+        </w:rPr>
+        <w:t>Zmiana kolejności pytań w ankiecie.</w:t>
       </w:r>
     </w:p>
     <w:p>
@@ -3923,24 +4458,111 @@
           <w:ilvl w:val="2"/>
           <w:numId w:val="4"/>
         </w:numPr>
-        <w:rPr>
-          <w:lang w:val="pl-PL"/>
-        </w:rPr>
-      </w:pPr>
-      <w:r>
-        <w:rPr>
-          <w:lang w:val="pl-PL"/>
-        </w:rPr>
-        <w:t xml:space="preserve">Adam </w:t>
-      </w:r>
-      <w:proofErr w:type="spellStart"/>
-      <w:r>
-        <w:rPr>
-          <w:lang w:val="pl-PL"/>
-        </w:rPr>
-        <w:t>Mieldzioc</w:t>
-      </w:r>
-      <w:proofErr w:type="spellEnd"/>
+        <w:jc w:val="both"/>
+        <w:rPr>
+          <w:rFonts w:ascii="Times New Roman" w:hAnsi="Times New Roman" w:cs="Times New Roman"/>
+          <w:sz w:val="24"/>
+          <w:szCs w:val="24"/>
+          <w:lang w:val="pl-PL"/>
+        </w:rPr>
+      </w:pPr>
+      <w:r>
+        <w:rPr>
+          <w:rFonts w:ascii="Times New Roman" w:hAnsi="Times New Roman" w:cs="Times New Roman"/>
+          <w:sz w:val="24"/>
+          <w:szCs w:val="24"/>
+          <w:lang w:val="pl-PL"/>
+        </w:rPr>
+        <w:t>Dodanie zdjęcia do ankiety jako części pytania.</w:t>
+      </w:r>
+    </w:p>
+    <w:p>
+      <w:pPr>
+        <w:pStyle w:val="Akapitzlist"/>
+        <w:numPr>
+          <w:ilvl w:val="2"/>
+          <w:numId w:val="4"/>
+        </w:numPr>
+        <w:jc w:val="both"/>
+        <w:rPr>
+          <w:rFonts w:ascii="Times New Roman" w:hAnsi="Times New Roman" w:cs="Times New Roman"/>
+          <w:sz w:val="24"/>
+          <w:szCs w:val="24"/>
+          <w:lang w:val="pl-PL"/>
+        </w:rPr>
+      </w:pPr>
+      <w:r>
+        <w:rPr>
+          <w:rFonts w:ascii="Times New Roman" w:hAnsi="Times New Roman" w:cs="Times New Roman"/>
+          <w:sz w:val="24"/>
+          <w:szCs w:val="24"/>
+          <w:lang w:val="pl-PL"/>
+        </w:rPr>
+        <w:t>Wyświetlenie statystyk dotyczących ankieter</w:t>
+      </w:r>
+      <w:r>
+        <w:rPr>
+          <w:rFonts w:ascii="Times New Roman" w:hAnsi="Times New Roman" w:cs="Times New Roman"/>
+          <w:sz w:val="24"/>
+          <w:szCs w:val="24"/>
+          <w:lang w:val="pl-PL"/>
+        </w:rPr>
+        <w:t>a.</w:t>
+      </w:r>
+    </w:p>
+    <w:p>
+      <w:pPr>
+        <w:pStyle w:val="Akapitzlist"/>
+        <w:numPr>
+          <w:ilvl w:val="2"/>
+          <w:numId w:val="4"/>
+        </w:numPr>
+        <w:jc w:val="both"/>
+        <w:rPr>
+          <w:rFonts w:ascii="Times New Roman" w:hAnsi="Times New Roman" w:cs="Times New Roman"/>
+          <w:sz w:val="24"/>
+          <w:szCs w:val="24"/>
+          <w:lang w:val="pl-PL"/>
+        </w:rPr>
+      </w:pPr>
+      <w:r>
+        <w:rPr>
+          <w:rFonts w:ascii="Times New Roman" w:hAnsi="Times New Roman" w:cs="Times New Roman"/>
+          <w:sz w:val="24"/>
+          <w:szCs w:val="24"/>
+          <w:lang w:val="pl-PL"/>
+        </w:rPr>
+        <w:t>Edytowanie pytań istniejącej już ankiety.</w:t>
+      </w:r>
+    </w:p>
+    <w:p>
+      <w:pPr>
+        <w:pStyle w:val="Akapitzlist"/>
+        <w:ind w:left="928"/>
+        <w:jc w:val="both"/>
+        <w:rPr>
+          <w:rFonts w:ascii="Times New Roman" w:hAnsi="Times New Roman" w:cs="Times New Roman"/>
+          <w:sz w:val="24"/>
+          <w:szCs w:val="24"/>
+          <w:lang w:val="pl-PL"/>
+        </w:rPr>
+      </w:pPr>
+    </w:p>
+    <w:p>
+      <w:pPr>
+        <w:pStyle w:val="Nagwek2"/>
+        <w:rPr>
+          <w:lang w:val="pl-PL"/>
+        </w:rPr>
+      </w:pPr>
+      <w:bookmarkStart w:id="14" w:name="_Toc421952026"/>
+      <w:r>
+        <w:rPr>
+          <w:lang w:val="pl-PL"/>
+        </w:rPr>
+        <w:t>Aplikacja desktopowa</w:t>
+      </w:r>
+      <w:bookmarkEnd w:id="14"/>
     </w:p>
     <w:p>
       <w:pPr>
@@ -3949,87 +4571,74 @@
           <w:lang w:val="pl-PL"/>
         </w:rPr>
       </w:pPr>
-      <w:bookmarkStart w:id="13" w:name="_Toc421917627"/>
-      <w:r>
-        <w:rPr>
-          <w:lang w:val="pl-PL"/>
-        </w:rPr>
-        <w:t>Protokół różnic</w:t>
-      </w:r>
-      <w:bookmarkEnd w:id="13"/>
-    </w:p>
-    <w:p>
-      <w:pPr>
-        <w:rPr>
-          <w:lang w:val="pl-PL"/>
-        </w:rPr>
-      </w:pPr>
-    </w:p>
-    <w:p>
-      <w:pPr>
-        <w:pStyle w:val="Nagwek2"/>
-        <w:rPr>
-          <w:lang w:val="pl-PL"/>
-        </w:rPr>
-      </w:pPr>
-      <w:bookmarkStart w:id="14" w:name="_Toc421917628"/>
-      <w:r>
-        <w:rPr>
-          <w:lang w:val="pl-PL"/>
-        </w:rPr>
-        <w:t>Aplikacja mobilna</w:t>
-      </w:r>
-      <w:bookmarkEnd w:id="14"/>
-    </w:p>
-    <w:p>
-      <w:pPr>
-        <w:rPr>
-          <w:lang w:val="pl-PL"/>
-        </w:rPr>
-      </w:pPr>
-    </w:p>
-    <w:p>
-      <w:pPr>
-        <w:pStyle w:val="Nagwek2"/>
-        <w:rPr>
-          <w:lang w:val="pl-PL"/>
-        </w:rPr>
-      </w:pPr>
-      <w:bookmarkStart w:id="15" w:name="_Toc421917629"/>
-      <w:r>
-        <w:rPr>
-          <w:lang w:val="pl-PL"/>
-        </w:rPr>
-        <w:t>Aplikacja desktopowa</w:t>
+      <w:bookmarkStart w:id="15" w:name="_Toc421952027"/>
+      <w:r>
+        <w:rPr>
+          <w:lang w:val="pl-PL"/>
+        </w:rPr>
+        <w:t>Kierunki rozwoju projektu</w:t>
       </w:r>
       <w:bookmarkEnd w:id="15"/>
     </w:p>
     <w:p>
       <w:pPr>
-        <w:pStyle w:val="Nagwek1"/>
-        <w:rPr>
-          <w:lang w:val="pl-PL"/>
-        </w:rPr>
-      </w:pPr>
-      <w:bookmarkStart w:id="16" w:name="_Toc421917630"/>
-      <w:r>
-        <w:rPr>
-          <w:lang w:val="pl-PL"/>
-        </w:rPr>
-        <w:t>Kierunki rozwoju projektu</w:t>
-      </w:r>
+        <w:rPr>
+          <w:rFonts w:ascii="Times New Roman" w:hAnsi="Times New Roman" w:cs="Times New Roman"/>
+          <w:sz w:val="24"/>
+          <w:szCs w:val="24"/>
+          <w:lang w:val="pl-PL"/>
+        </w:rPr>
+      </w:pPr>
+    </w:p>
+    <w:p>
+      <w:pPr>
+        <w:pStyle w:val="Akapitzlist"/>
+        <w:numPr>
+          <w:ilvl w:val="0"/>
+          <w:numId w:val="25"/>
+        </w:numPr>
+        <w:rPr>
+          <w:rFonts w:ascii="Times New Roman" w:hAnsi="Times New Roman" w:cs="Times New Roman"/>
+          <w:sz w:val="24"/>
+          <w:szCs w:val="24"/>
+          <w:lang w:val="pl-PL"/>
+        </w:rPr>
+      </w:pPr>
+      <w:r>
+        <w:rPr>
+          <w:rFonts w:ascii="Times New Roman" w:hAnsi="Times New Roman" w:cs="Times New Roman"/>
+          <w:sz w:val="24"/>
+          <w:szCs w:val="24"/>
+          <w:lang w:val="pl-PL"/>
+        </w:rPr>
+        <w:t>Dodanie brakujących funkcjonalności w aplikacji mobilnej (zgodnie z protokołem różnic).</w:t>
+      </w:r>
+    </w:p>
+    <w:p>
+      <w:pPr>
+        <w:pStyle w:val="Akapitzlist"/>
+        <w:numPr>
+          <w:ilvl w:val="0"/>
+          <w:numId w:val="25"/>
+        </w:numPr>
+        <w:rPr>
+          <w:rFonts w:ascii="Times New Roman" w:hAnsi="Times New Roman" w:cs="Times New Roman"/>
+          <w:sz w:val="24"/>
+          <w:szCs w:val="24"/>
+          <w:lang w:val="pl-PL"/>
+        </w:rPr>
+      </w:pPr>
+      <w:r>
+        <w:rPr>
+          <w:rFonts w:ascii="Times New Roman" w:hAnsi="Times New Roman" w:cs="Times New Roman"/>
+          <w:sz w:val="24"/>
+          <w:szCs w:val="24"/>
+          <w:lang w:val="pl-PL"/>
+        </w:rPr>
+        <w:t>Uzupełnienie ewentualnych braków po przetestowaniu aplikacji w trakcie wakacji.</w:t>
+      </w:r>
+      <w:bookmarkStart w:id="16" w:name="_GoBack"/>
       <w:bookmarkEnd w:id="16"/>
-    </w:p>
-    <w:p>
-      <w:pPr>
-        <w:rPr>
-          <w:rFonts w:asciiTheme="majorHAnsi" w:eastAsiaTheme="majorEastAsia" w:hAnsiTheme="majorHAnsi" w:cstheme="majorBidi"/>
-          <w:color w:val="365F91" w:themeColor="accent1" w:themeShade="BF"/>
-          <w:sz w:val="28"/>
-          <w:szCs w:val="28"/>
-          <w:lang w:val="pl-PL"/>
-        </w:rPr>
-      </w:pPr>
     </w:p>
     <w:p>
       <w:pPr>
@@ -4090,6 +4699,7 @@
         <w:docPartUnique/>
       </w:docPartObj>
     </w:sdtPr>
+    <w:sdtEndPr/>
     <w:sdtContent>
       <w:p>
         <w:pPr>
@@ -4110,7 +4720,7 @@
             <w:noProof/>
             <w:lang w:val="pl-PL"/>
           </w:rPr>
-          <w:t>6</w:t>
+          <w:t>7</w:t>
         </w:r>
         <w:r>
           <w:fldChar w:fldCharType="end"/>
@@ -4695,6 +5305,112 @@
     </w:lvl>
   </w:abstractNum>
   <w:abstractNum w:abstractNumId="5">
+    <w:nsid w:val="07557AF0"/>
+    <w:multiLevelType w:val="multilevel"/>
+    <w:tmpl w:val="B1BC0F56"/>
+    <w:lvl w:ilvl="0">
+      <w:numFmt w:val="lowerLetter"/>
+      <w:lvlText w:val="%1."/>
+      <w:lvlJc w:val="left"/>
+    </w:lvl>
+    <w:lvl w:ilvl="1">
+      <w:start w:val="1"/>
+      <w:numFmt w:val="lowerLetter"/>
+      <w:lvlText w:val="%2)"/>
+      <w:lvlJc w:val="left"/>
+      <w:pPr>
+        <w:ind w:left="786" w:hanging="360"/>
+      </w:pPr>
+      <w:rPr>
+        <w:rFonts w:hint="default"/>
+      </w:rPr>
+    </w:lvl>
+    <w:lvl w:ilvl="2">
+      <w:start w:val="1"/>
+      <w:numFmt w:val="decimal"/>
+      <w:lvlText w:val="%3)"/>
+      <w:lvlJc w:val="left"/>
+      <w:pPr>
+        <w:ind w:left="644" w:hanging="360"/>
+      </w:pPr>
+      <w:rPr>
+        <w:rFonts w:hint="default"/>
+      </w:rPr>
+    </w:lvl>
+    <w:lvl w:ilvl="3" w:tentative="1">
+      <w:start w:val="1"/>
+      <w:numFmt w:val="decimal"/>
+      <w:lvlText w:val="%4."/>
+      <w:lvlJc w:val="left"/>
+      <w:pPr>
+        <w:tabs>
+          <w:tab w:val="num" w:pos="2880"/>
+        </w:tabs>
+        <w:ind w:left="2880" w:hanging="360"/>
+      </w:pPr>
+    </w:lvl>
+    <w:lvl w:ilvl="4" w:tentative="1">
+      <w:start w:val="1"/>
+      <w:numFmt w:val="decimal"/>
+      <w:lvlText w:val="%5."/>
+      <w:lvlJc w:val="left"/>
+      <w:pPr>
+        <w:tabs>
+          <w:tab w:val="num" w:pos="3600"/>
+        </w:tabs>
+        <w:ind w:left="3600" w:hanging="360"/>
+      </w:pPr>
+    </w:lvl>
+    <w:lvl w:ilvl="5" w:tentative="1">
+      <w:start w:val="1"/>
+      <w:numFmt w:val="decimal"/>
+      <w:lvlText w:val="%6."/>
+      <w:lvlJc w:val="left"/>
+      <w:pPr>
+        <w:tabs>
+          <w:tab w:val="num" w:pos="4320"/>
+        </w:tabs>
+        <w:ind w:left="4320" w:hanging="360"/>
+      </w:pPr>
+    </w:lvl>
+    <w:lvl w:ilvl="6" w:tentative="1">
+      <w:start w:val="1"/>
+      <w:numFmt w:val="decimal"/>
+      <w:lvlText w:val="%7."/>
+      <w:lvlJc w:val="left"/>
+      <w:pPr>
+        <w:tabs>
+          <w:tab w:val="num" w:pos="5040"/>
+        </w:tabs>
+        <w:ind w:left="5040" w:hanging="360"/>
+      </w:pPr>
+    </w:lvl>
+    <w:lvl w:ilvl="7" w:tentative="1">
+      <w:start w:val="1"/>
+      <w:numFmt w:val="decimal"/>
+      <w:lvlText w:val="%8."/>
+      <w:lvlJc w:val="left"/>
+      <w:pPr>
+        <w:tabs>
+          <w:tab w:val="num" w:pos="5760"/>
+        </w:tabs>
+        <w:ind w:left="5760" w:hanging="360"/>
+      </w:pPr>
+    </w:lvl>
+    <w:lvl w:ilvl="8" w:tentative="1">
+      <w:start w:val="1"/>
+      <w:numFmt w:val="decimal"/>
+      <w:lvlText w:val="%9."/>
+      <w:lvlJc w:val="left"/>
+      <w:pPr>
+        <w:tabs>
+          <w:tab w:val="num" w:pos="6480"/>
+        </w:tabs>
+        <w:ind w:left="6480" w:hanging="360"/>
+      </w:pPr>
+    </w:lvl>
+  </w:abstractNum>
+  <w:abstractNum w:abstractNumId="6">
     <w:nsid w:val="0FBE251F"/>
     <w:multiLevelType w:val="hybridMultilevel"/>
     <w:tmpl w:val="46F6BB7E"/>
@@ -4808,7 +5524,7 @@
       </w:rPr>
     </w:lvl>
   </w:abstractNum>
-  <w:abstractNum w:abstractNumId="6">
+  <w:abstractNum w:abstractNumId="7">
     <w:nsid w:val="1A1432B0"/>
     <w:multiLevelType w:val="multilevel"/>
     <w:tmpl w:val="95E287EC"/>
@@ -4921,7 +5637,7 @@
       </w:pPr>
     </w:lvl>
   </w:abstractNum>
-  <w:abstractNum w:abstractNumId="7">
+  <w:abstractNum w:abstractNumId="8">
     <w:nsid w:val="1AF2778E"/>
     <w:multiLevelType w:val="multilevel"/>
     <w:tmpl w:val="AA225470"/>
@@ -5034,7 +5750,93 @@
       </w:pPr>
     </w:lvl>
   </w:abstractNum>
-  <w:abstractNum w:abstractNumId="8">
+  <w:abstractNum w:abstractNumId="9">
+    <w:nsid w:val="2116760C"/>
+    <w:multiLevelType w:val="hybridMultilevel"/>
+    <w:tmpl w:val="DE3636CE"/>
+    <w:lvl w:ilvl="0" w:tplc="04150017">
+      <w:start w:val="1"/>
+      <w:numFmt w:val="lowerLetter"/>
+      <w:lvlText w:val="%1)"/>
+      <w:lvlJc w:val="left"/>
+      <w:pPr>
+        <w:ind w:left="1070" w:hanging="360"/>
+      </w:pPr>
+    </w:lvl>
+    <w:lvl w:ilvl="1" w:tplc="04150019" w:tentative="1">
+      <w:start w:val="1"/>
+      <w:numFmt w:val="lowerLetter"/>
+      <w:lvlText w:val="%2."/>
+      <w:lvlJc w:val="left"/>
+      <w:pPr>
+        <w:ind w:left="1790" w:hanging="360"/>
+      </w:pPr>
+    </w:lvl>
+    <w:lvl w:ilvl="2" w:tplc="0415001B" w:tentative="1">
+      <w:start w:val="1"/>
+      <w:numFmt w:val="lowerRoman"/>
+      <w:lvlText w:val="%3."/>
+      <w:lvlJc w:val="right"/>
+      <w:pPr>
+        <w:ind w:left="2510" w:hanging="180"/>
+      </w:pPr>
+    </w:lvl>
+    <w:lvl w:ilvl="3" w:tplc="0415000F" w:tentative="1">
+      <w:start w:val="1"/>
+      <w:numFmt w:val="decimal"/>
+      <w:lvlText w:val="%4."/>
+      <w:lvlJc w:val="left"/>
+      <w:pPr>
+        <w:ind w:left="3230" w:hanging="360"/>
+      </w:pPr>
+    </w:lvl>
+    <w:lvl w:ilvl="4" w:tplc="04150019" w:tentative="1">
+      <w:start w:val="1"/>
+      <w:numFmt w:val="lowerLetter"/>
+      <w:lvlText w:val="%5."/>
+      <w:lvlJc w:val="left"/>
+      <w:pPr>
+        <w:ind w:left="3950" w:hanging="360"/>
+      </w:pPr>
+    </w:lvl>
+    <w:lvl w:ilvl="5" w:tplc="0415001B" w:tentative="1">
+      <w:start w:val="1"/>
+      <w:numFmt w:val="lowerRoman"/>
+      <w:lvlText w:val="%6."/>
+      <w:lvlJc w:val="right"/>
+      <w:pPr>
+        <w:ind w:left="4670" w:hanging="180"/>
+      </w:pPr>
+    </w:lvl>
+    <w:lvl w:ilvl="6" w:tplc="0415000F" w:tentative="1">
+      <w:start w:val="1"/>
+      <w:numFmt w:val="decimal"/>
+      <w:lvlText w:val="%7."/>
+      <w:lvlJc w:val="left"/>
+      <w:pPr>
+        <w:ind w:left="5390" w:hanging="360"/>
+      </w:pPr>
+    </w:lvl>
+    <w:lvl w:ilvl="7" w:tplc="04150019" w:tentative="1">
+      <w:start w:val="1"/>
+      <w:numFmt w:val="lowerLetter"/>
+      <w:lvlText w:val="%8."/>
+      <w:lvlJc w:val="left"/>
+      <w:pPr>
+        <w:ind w:left="6110" w:hanging="360"/>
+      </w:pPr>
+    </w:lvl>
+    <w:lvl w:ilvl="8" w:tplc="0415001B" w:tentative="1">
+      <w:start w:val="1"/>
+      <w:numFmt w:val="lowerRoman"/>
+      <w:lvlText w:val="%9."/>
+      <w:lvlJc w:val="right"/>
+      <w:pPr>
+        <w:ind w:left="6830" w:hanging="180"/>
+      </w:pPr>
+    </w:lvl>
+  </w:abstractNum>
+  <w:abstractNum w:abstractNumId="10">
     <w:nsid w:val="266935E4"/>
     <w:multiLevelType w:val="hybridMultilevel"/>
     <w:tmpl w:val="4F4C7620"/>
@@ -5123,7 +5925,319 @@
       </w:pPr>
     </w:lvl>
   </w:abstractNum>
-  <w:abstractNum w:abstractNumId="9">
+  <w:abstractNum w:abstractNumId="11">
+    <w:nsid w:val="2821322E"/>
+    <w:multiLevelType w:val="hybridMultilevel"/>
+    <w:tmpl w:val="8D5EC942"/>
+    <w:lvl w:ilvl="0" w:tplc="0415000B">
+      <w:start w:val="1"/>
+      <w:numFmt w:val="bullet"/>
+      <w:lvlText w:val=""/>
+      <w:lvlJc w:val="left"/>
+      <w:pPr>
+        <w:ind w:left="1495" w:hanging="360"/>
+      </w:pPr>
+      <w:rPr>
+        <w:rFonts w:ascii="Wingdings" w:hAnsi="Wingdings" w:hint="default"/>
+      </w:rPr>
+    </w:lvl>
+    <w:lvl w:ilvl="1" w:tplc="04150003" w:tentative="1">
+      <w:start w:val="1"/>
+      <w:numFmt w:val="bullet"/>
+      <w:lvlText w:val="o"/>
+      <w:lvlJc w:val="left"/>
+      <w:pPr>
+        <w:ind w:left="2215" w:hanging="360"/>
+      </w:pPr>
+      <w:rPr>
+        <w:rFonts w:ascii="Courier New" w:hAnsi="Courier New" w:cs="Courier New" w:hint="default"/>
+      </w:rPr>
+    </w:lvl>
+    <w:lvl w:ilvl="2" w:tplc="04150005" w:tentative="1">
+      <w:start w:val="1"/>
+      <w:numFmt w:val="bullet"/>
+      <w:lvlText w:val=""/>
+      <w:lvlJc w:val="left"/>
+      <w:pPr>
+        <w:ind w:left="2935" w:hanging="360"/>
+      </w:pPr>
+      <w:rPr>
+        <w:rFonts w:ascii="Wingdings" w:hAnsi="Wingdings" w:hint="default"/>
+      </w:rPr>
+    </w:lvl>
+    <w:lvl w:ilvl="3" w:tplc="04150001" w:tentative="1">
+      <w:start w:val="1"/>
+      <w:numFmt w:val="bullet"/>
+      <w:lvlText w:val=""/>
+      <w:lvlJc w:val="left"/>
+      <w:pPr>
+        <w:ind w:left="3655" w:hanging="360"/>
+      </w:pPr>
+      <w:rPr>
+        <w:rFonts w:ascii="Symbol" w:hAnsi="Symbol" w:hint="default"/>
+      </w:rPr>
+    </w:lvl>
+    <w:lvl w:ilvl="4" w:tplc="04150003" w:tentative="1">
+      <w:start w:val="1"/>
+      <w:numFmt w:val="bullet"/>
+      <w:lvlText w:val="o"/>
+      <w:lvlJc w:val="left"/>
+      <w:pPr>
+        <w:ind w:left="4375" w:hanging="360"/>
+      </w:pPr>
+      <w:rPr>
+        <w:rFonts w:ascii="Courier New" w:hAnsi="Courier New" w:cs="Courier New" w:hint="default"/>
+      </w:rPr>
+    </w:lvl>
+    <w:lvl w:ilvl="5" w:tplc="04150005" w:tentative="1">
+      <w:start w:val="1"/>
+      <w:numFmt w:val="bullet"/>
+      <w:lvlText w:val=""/>
+      <w:lvlJc w:val="left"/>
+      <w:pPr>
+        <w:ind w:left="5095" w:hanging="360"/>
+      </w:pPr>
+      <w:rPr>
+        <w:rFonts w:ascii="Wingdings" w:hAnsi="Wingdings" w:hint="default"/>
+      </w:rPr>
+    </w:lvl>
+    <w:lvl w:ilvl="6" w:tplc="04150001" w:tentative="1">
+      <w:start w:val="1"/>
+      <w:numFmt w:val="bullet"/>
+      <w:lvlText w:val=""/>
+      <w:lvlJc w:val="left"/>
+      <w:pPr>
+        <w:ind w:left="5815" w:hanging="360"/>
+      </w:pPr>
+      <w:rPr>
+        <w:rFonts w:ascii="Symbol" w:hAnsi="Symbol" w:hint="default"/>
+      </w:rPr>
+    </w:lvl>
+    <w:lvl w:ilvl="7" w:tplc="04150003" w:tentative="1">
+      <w:start w:val="1"/>
+      <w:numFmt w:val="bullet"/>
+      <w:lvlText w:val="o"/>
+      <w:lvlJc w:val="left"/>
+      <w:pPr>
+        <w:ind w:left="6535" w:hanging="360"/>
+      </w:pPr>
+      <w:rPr>
+        <w:rFonts w:ascii="Courier New" w:hAnsi="Courier New" w:cs="Courier New" w:hint="default"/>
+      </w:rPr>
+    </w:lvl>
+    <w:lvl w:ilvl="8" w:tplc="04150005" w:tentative="1">
+      <w:start w:val="1"/>
+      <w:numFmt w:val="bullet"/>
+      <w:lvlText w:val=""/>
+      <w:lvlJc w:val="left"/>
+      <w:pPr>
+        <w:ind w:left="7255" w:hanging="360"/>
+      </w:pPr>
+      <w:rPr>
+        <w:rFonts w:ascii="Wingdings" w:hAnsi="Wingdings" w:hint="default"/>
+      </w:rPr>
+    </w:lvl>
+  </w:abstractNum>
+  <w:abstractNum w:abstractNumId="12">
+    <w:nsid w:val="2B00696C"/>
+    <w:multiLevelType w:val="multilevel"/>
+    <w:tmpl w:val="B1BC0F56"/>
+    <w:lvl w:ilvl="0">
+      <w:start w:val="1"/>
+      <w:numFmt w:val="decimal"/>
+      <w:lvlText w:val="%1."/>
+      <w:lvlJc w:val="left"/>
+      <w:pPr>
+        <w:tabs>
+          <w:tab w:val="num" w:pos="720"/>
+        </w:tabs>
+        <w:ind w:left="720" w:hanging="360"/>
+      </w:pPr>
+    </w:lvl>
+    <w:lvl w:ilvl="1">
+      <w:start w:val="1"/>
+      <w:numFmt w:val="lowerLetter"/>
+      <w:lvlText w:val="%2)"/>
+      <w:lvlJc w:val="left"/>
+      <w:pPr>
+        <w:ind w:left="786" w:hanging="360"/>
+      </w:pPr>
+      <w:rPr>
+        <w:rFonts w:hint="default"/>
+      </w:rPr>
+    </w:lvl>
+    <w:lvl w:ilvl="2">
+      <w:start w:val="1"/>
+      <w:numFmt w:val="decimal"/>
+      <w:lvlText w:val="%3)"/>
+      <w:lvlJc w:val="left"/>
+      <w:pPr>
+        <w:ind w:left="928" w:hanging="360"/>
+      </w:pPr>
+      <w:rPr>
+        <w:rFonts w:hint="default"/>
+      </w:rPr>
+    </w:lvl>
+    <w:lvl w:ilvl="3" w:tentative="1">
+      <w:start w:val="1"/>
+      <w:numFmt w:val="decimal"/>
+      <w:lvlText w:val="%4."/>
+      <w:lvlJc w:val="left"/>
+      <w:pPr>
+        <w:tabs>
+          <w:tab w:val="num" w:pos="2880"/>
+        </w:tabs>
+        <w:ind w:left="2880" w:hanging="360"/>
+      </w:pPr>
+    </w:lvl>
+    <w:lvl w:ilvl="4" w:tentative="1">
+      <w:start w:val="1"/>
+      <w:numFmt w:val="decimal"/>
+      <w:lvlText w:val="%5."/>
+      <w:lvlJc w:val="left"/>
+      <w:pPr>
+        <w:tabs>
+          <w:tab w:val="num" w:pos="3600"/>
+        </w:tabs>
+        <w:ind w:left="3600" w:hanging="360"/>
+      </w:pPr>
+    </w:lvl>
+    <w:lvl w:ilvl="5" w:tentative="1">
+      <w:start w:val="1"/>
+      <w:numFmt w:val="decimal"/>
+      <w:lvlText w:val="%6."/>
+      <w:lvlJc w:val="left"/>
+      <w:pPr>
+        <w:tabs>
+          <w:tab w:val="num" w:pos="4320"/>
+        </w:tabs>
+        <w:ind w:left="4320" w:hanging="360"/>
+      </w:pPr>
+    </w:lvl>
+    <w:lvl w:ilvl="6" w:tentative="1">
+      <w:start w:val="1"/>
+      <w:numFmt w:val="decimal"/>
+      <w:lvlText w:val="%7."/>
+      <w:lvlJc w:val="left"/>
+      <w:pPr>
+        <w:tabs>
+          <w:tab w:val="num" w:pos="5040"/>
+        </w:tabs>
+        <w:ind w:left="5040" w:hanging="360"/>
+      </w:pPr>
+    </w:lvl>
+    <w:lvl w:ilvl="7" w:tentative="1">
+      <w:start w:val="1"/>
+      <w:numFmt w:val="decimal"/>
+      <w:lvlText w:val="%8."/>
+      <w:lvlJc w:val="left"/>
+      <w:pPr>
+        <w:tabs>
+          <w:tab w:val="num" w:pos="5760"/>
+        </w:tabs>
+        <w:ind w:left="5760" w:hanging="360"/>
+      </w:pPr>
+    </w:lvl>
+    <w:lvl w:ilvl="8" w:tentative="1">
+      <w:start w:val="1"/>
+      <w:numFmt w:val="decimal"/>
+      <w:lvlText w:val="%9."/>
+      <w:lvlJc w:val="left"/>
+      <w:pPr>
+        <w:tabs>
+          <w:tab w:val="num" w:pos="6480"/>
+        </w:tabs>
+        <w:ind w:left="6480" w:hanging="360"/>
+      </w:pPr>
+    </w:lvl>
+  </w:abstractNum>
+  <w:abstractNum w:abstractNumId="13">
+    <w:nsid w:val="3730677F"/>
+    <w:multiLevelType w:val="hybridMultilevel"/>
+    <w:tmpl w:val="8950603C"/>
+    <w:lvl w:ilvl="0" w:tplc="04150017">
+      <w:start w:val="1"/>
+      <w:numFmt w:val="lowerLetter"/>
+      <w:lvlText w:val="%1)"/>
+      <w:lvlJc w:val="left"/>
+      <w:pPr>
+        <w:ind w:left="1364" w:hanging="360"/>
+      </w:pPr>
+    </w:lvl>
+    <w:lvl w:ilvl="1" w:tplc="04150019" w:tentative="1">
+      <w:start w:val="1"/>
+      <w:numFmt w:val="lowerLetter"/>
+      <w:lvlText w:val="%2."/>
+      <w:lvlJc w:val="left"/>
+      <w:pPr>
+        <w:ind w:left="2084" w:hanging="360"/>
+      </w:pPr>
+    </w:lvl>
+    <w:lvl w:ilvl="2" w:tplc="0415001B" w:tentative="1">
+      <w:start w:val="1"/>
+      <w:numFmt w:val="lowerRoman"/>
+      <w:lvlText w:val="%3."/>
+      <w:lvlJc w:val="right"/>
+      <w:pPr>
+        <w:ind w:left="2804" w:hanging="180"/>
+      </w:pPr>
+    </w:lvl>
+    <w:lvl w:ilvl="3" w:tplc="0415000F" w:tentative="1">
+      <w:start w:val="1"/>
+      <w:numFmt w:val="decimal"/>
+      <w:lvlText w:val="%4."/>
+      <w:lvlJc w:val="left"/>
+      <w:pPr>
+        <w:ind w:left="3524" w:hanging="360"/>
+      </w:pPr>
+    </w:lvl>
+    <w:lvl w:ilvl="4" w:tplc="04150019" w:tentative="1">
+      <w:start w:val="1"/>
+      <w:numFmt w:val="lowerLetter"/>
+      <w:lvlText w:val="%5."/>
+      <w:lvlJc w:val="left"/>
+      <w:pPr>
+        <w:ind w:left="4244" w:hanging="360"/>
+      </w:pPr>
+    </w:lvl>
+    <w:lvl w:ilvl="5" w:tplc="0415001B" w:tentative="1">
+      <w:start w:val="1"/>
+      <w:numFmt w:val="lowerRoman"/>
+      <w:lvlText w:val="%6."/>
+      <w:lvlJc w:val="right"/>
+      <w:pPr>
+        <w:ind w:left="4964" w:hanging="180"/>
+      </w:pPr>
+    </w:lvl>
+    <w:lvl w:ilvl="6" w:tplc="0415000F" w:tentative="1">
+      <w:start w:val="1"/>
+      <w:numFmt w:val="decimal"/>
+      <w:lvlText w:val="%7."/>
+      <w:lvlJc w:val="left"/>
+      <w:pPr>
+        <w:ind w:left="5684" w:hanging="360"/>
+      </w:pPr>
+    </w:lvl>
+    <w:lvl w:ilvl="7" w:tplc="04150019" w:tentative="1">
+      <w:start w:val="1"/>
+      <w:numFmt w:val="lowerLetter"/>
+      <w:lvlText w:val="%8."/>
+      <w:lvlJc w:val="left"/>
+      <w:pPr>
+        <w:ind w:left="6404" w:hanging="360"/>
+      </w:pPr>
+    </w:lvl>
+    <w:lvl w:ilvl="8" w:tplc="0415001B" w:tentative="1">
+      <w:start w:val="1"/>
+      <w:numFmt w:val="lowerRoman"/>
+      <w:lvlText w:val="%9."/>
+      <w:lvlJc w:val="right"/>
+      <w:pPr>
+        <w:ind w:left="7124" w:hanging="180"/>
+      </w:pPr>
+    </w:lvl>
+  </w:abstractNum>
+  <w:abstractNum w:abstractNumId="14">
     <w:nsid w:val="3B4A3ADF"/>
     <w:multiLevelType w:val="multilevel"/>
     <w:tmpl w:val="9CF4B08E"/>
@@ -5236,7 +6350,96 @@
       </w:pPr>
     </w:lvl>
   </w:abstractNum>
-  <w:abstractNum w:abstractNumId="10">
+  <w:abstractNum w:abstractNumId="15">
+    <w:nsid w:val="400A6E83"/>
+    <w:multiLevelType w:val="hybridMultilevel"/>
+    <w:tmpl w:val="04A217D4"/>
+    <w:lvl w:ilvl="0" w:tplc="85F8247C">
+      <w:start w:val="1"/>
+      <w:numFmt w:val="decimal"/>
+      <w:lvlText w:val="%1)"/>
+      <w:lvlJc w:val="left"/>
+      <w:pPr>
+        <w:ind w:left="720" w:hanging="360"/>
+      </w:pPr>
+      <w:rPr>
+        <w:rFonts w:hint="default"/>
+      </w:rPr>
+    </w:lvl>
+    <w:lvl w:ilvl="1" w:tplc="04150019" w:tentative="1">
+      <w:start w:val="1"/>
+      <w:numFmt w:val="lowerLetter"/>
+      <w:lvlText w:val="%2."/>
+      <w:lvlJc w:val="left"/>
+      <w:pPr>
+        <w:ind w:left="1440" w:hanging="360"/>
+      </w:pPr>
+    </w:lvl>
+    <w:lvl w:ilvl="2" w:tplc="0415001B" w:tentative="1">
+      <w:start w:val="1"/>
+      <w:numFmt w:val="lowerRoman"/>
+      <w:lvlText w:val="%3."/>
+      <w:lvlJc w:val="right"/>
+      <w:pPr>
+        <w:ind w:left="2160" w:hanging="180"/>
+      </w:pPr>
+    </w:lvl>
+    <w:lvl w:ilvl="3" w:tplc="0415000F" w:tentative="1">
+      <w:start w:val="1"/>
+      <w:numFmt w:val="decimal"/>
+      <w:lvlText w:val="%4."/>
+      <w:lvlJc w:val="left"/>
+      <w:pPr>
+        <w:ind w:left="2880" w:hanging="360"/>
+      </w:pPr>
+    </w:lvl>
+    <w:lvl w:ilvl="4" w:tplc="04150019" w:tentative="1">
+      <w:start w:val="1"/>
+      <w:numFmt w:val="lowerLetter"/>
+      <w:lvlText w:val="%5."/>
+      <w:lvlJc w:val="left"/>
+      <w:pPr>
+        <w:ind w:left="3600" w:hanging="360"/>
+      </w:pPr>
+    </w:lvl>
+    <w:lvl w:ilvl="5" w:tplc="0415001B" w:tentative="1">
+      <w:start w:val="1"/>
+      <w:numFmt w:val="lowerRoman"/>
+      <w:lvlText w:val="%6."/>
+      <w:lvlJc w:val="right"/>
+      <w:pPr>
+        <w:ind w:left="4320" w:hanging="180"/>
+      </w:pPr>
+    </w:lvl>
+    <w:lvl w:ilvl="6" w:tplc="0415000F" w:tentative="1">
+      <w:start w:val="1"/>
+      <w:numFmt w:val="decimal"/>
+      <w:lvlText w:val="%7."/>
+      <w:lvlJc w:val="left"/>
+      <w:pPr>
+        <w:ind w:left="5040" w:hanging="360"/>
+      </w:pPr>
+    </w:lvl>
+    <w:lvl w:ilvl="7" w:tplc="04150019" w:tentative="1">
+      <w:start w:val="1"/>
+      <w:numFmt w:val="lowerLetter"/>
+      <w:lvlText w:val="%8."/>
+      <w:lvlJc w:val="left"/>
+      <w:pPr>
+        <w:ind w:left="5760" w:hanging="360"/>
+      </w:pPr>
+    </w:lvl>
+    <w:lvl w:ilvl="8" w:tplc="0415001B" w:tentative="1">
+      <w:start w:val="1"/>
+      <w:numFmt w:val="lowerRoman"/>
+      <w:lvlText w:val="%9."/>
+      <w:lvlJc w:val="right"/>
+      <w:pPr>
+        <w:ind w:left="6480" w:hanging="180"/>
+      </w:pPr>
+    </w:lvl>
+  </w:abstractNum>
+  <w:abstractNum w:abstractNumId="16">
     <w:nsid w:val="42574D5E"/>
     <w:multiLevelType w:val="hybridMultilevel"/>
     <w:tmpl w:val="AD52922C"/>
@@ -5325,7 +6528,93 @@
       </w:pPr>
     </w:lvl>
   </w:abstractNum>
-  <w:abstractNum w:abstractNumId="11">
+  <w:abstractNum w:abstractNumId="17">
+    <w:nsid w:val="558923D9"/>
+    <w:multiLevelType w:val="hybridMultilevel"/>
+    <w:tmpl w:val="D8B4046C"/>
+    <w:lvl w:ilvl="0" w:tplc="04150017">
+      <w:start w:val="1"/>
+      <w:numFmt w:val="lowerLetter"/>
+      <w:lvlText w:val="%1)"/>
+      <w:lvlJc w:val="left"/>
+      <w:pPr>
+        <w:ind w:left="1070" w:hanging="360"/>
+      </w:pPr>
+    </w:lvl>
+    <w:lvl w:ilvl="1" w:tplc="04150019" w:tentative="1">
+      <w:start w:val="1"/>
+      <w:numFmt w:val="lowerLetter"/>
+      <w:lvlText w:val="%2."/>
+      <w:lvlJc w:val="left"/>
+      <w:pPr>
+        <w:ind w:left="1790" w:hanging="360"/>
+      </w:pPr>
+    </w:lvl>
+    <w:lvl w:ilvl="2" w:tplc="0415001B" w:tentative="1">
+      <w:start w:val="1"/>
+      <w:numFmt w:val="lowerRoman"/>
+      <w:lvlText w:val="%3."/>
+      <w:lvlJc w:val="right"/>
+      <w:pPr>
+        <w:ind w:left="2510" w:hanging="180"/>
+      </w:pPr>
+    </w:lvl>
+    <w:lvl w:ilvl="3" w:tplc="0415000F" w:tentative="1">
+      <w:start w:val="1"/>
+      <w:numFmt w:val="decimal"/>
+      <w:lvlText w:val="%4."/>
+      <w:lvlJc w:val="left"/>
+      <w:pPr>
+        <w:ind w:left="3230" w:hanging="360"/>
+      </w:pPr>
+    </w:lvl>
+    <w:lvl w:ilvl="4" w:tplc="04150019" w:tentative="1">
+      <w:start w:val="1"/>
+      <w:numFmt w:val="lowerLetter"/>
+      <w:lvlText w:val="%5."/>
+      <w:lvlJc w:val="left"/>
+      <w:pPr>
+        <w:ind w:left="3950" w:hanging="360"/>
+      </w:pPr>
+    </w:lvl>
+    <w:lvl w:ilvl="5" w:tplc="0415001B" w:tentative="1">
+      <w:start w:val="1"/>
+      <w:numFmt w:val="lowerRoman"/>
+      <w:lvlText w:val="%6."/>
+      <w:lvlJc w:val="right"/>
+      <w:pPr>
+        <w:ind w:left="4670" w:hanging="180"/>
+      </w:pPr>
+    </w:lvl>
+    <w:lvl w:ilvl="6" w:tplc="0415000F" w:tentative="1">
+      <w:start w:val="1"/>
+      <w:numFmt w:val="decimal"/>
+      <w:lvlText w:val="%7."/>
+      <w:lvlJc w:val="left"/>
+      <w:pPr>
+        <w:ind w:left="5390" w:hanging="360"/>
+      </w:pPr>
+    </w:lvl>
+    <w:lvl w:ilvl="7" w:tplc="04150019" w:tentative="1">
+      <w:start w:val="1"/>
+      <w:numFmt w:val="lowerLetter"/>
+      <w:lvlText w:val="%8."/>
+      <w:lvlJc w:val="left"/>
+      <w:pPr>
+        <w:ind w:left="6110" w:hanging="360"/>
+      </w:pPr>
+    </w:lvl>
+    <w:lvl w:ilvl="8" w:tplc="0415001B" w:tentative="1">
+      <w:start w:val="1"/>
+      <w:numFmt w:val="lowerRoman"/>
+      <w:lvlText w:val="%9."/>
+      <w:lvlJc w:val="right"/>
+      <w:pPr>
+        <w:ind w:left="6830" w:hanging="180"/>
+      </w:pPr>
+    </w:lvl>
+  </w:abstractNum>
+  <w:abstractNum w:abstractNumId="18">
     <w:nsid w:val="5C8808C4"/>
     <w:multiLevelType w:val="multilevel"/>
     <w:tmpl w:val="E1C49ED0"/>
@@ -5438,7 +6727,7 @@
       </w:pPr>
     </w:lvl>
   </w:abstractNum>
-  <w:abstractNum w:abstractNumId="12">
+  <w:abstractNum w:abstractNumId="19">
     <w:nsid w:val="6B7A6464"/>
     <w:multiLevelType w:val="multilevel"/>
     <w:tmpl w:val="B1BC0F56"/>
@@ -5472,7 +6761,7 @@
       <w:lvlText w:val="%3)"/>
       <w:lvlJc w:val="left"/>
       <w:pPr>
-        <w:ind w:left="644" w:hanging="360"/>
+        <w:ind w:left="928" w:hanging="360"/>
       </w:pPr>
       <w:rPr>
         <w:rFonts w:hint="default"/>
@@ -5551,7 +6840,7 @@
       </w:pPr>
     </w:lvl>
   </w:abstractNum>
-  <w:abstractNum w:abstractNumId="13">
+  <w:abstractNum w:abstractNumId="20">
     <w:nsid w:val="6FD04FD1"/>
     <w:multiLevelType w:val="multilevel"/>
     <w:tmpl w:val="A3706C92"/>
@@ -5664,7 +6953,7 @@
       </w:pPr>
     </w:lvl>
   </w:abstractNum>
-  <w:abstractNum w:abstractNumId="14">
+  <w:abstractNum w:abstractNumId="21">
     <w:nsid w:val="711043B2"/>
     <w:multiLevelType w:val="multilevel"/>
     <w:tmpl w:val="9F7A81EA"/>
@@ -5778,10 +7067,10 @@
     </w:lvl>
   </w:abstractNum>
   <w:num w:numId="1">
-    <w:abstractNumId w:val="9"/>
+    <w:abstractNumId w:val="14"/>
   </w:num>
   <w:num w:numId="2">
-    <w:abstractNumId w:val="11"/>
+    <w:abstractNumId w:val="18"/>
     <w:lvlOverride w:ilvl="0">
       <w:lvl w:ilvl="0">
         <w:numFmt w:val="lowerLetter"/>
@@ -5791,7 +7080,7 @@
     </w:lvlOverride>
   </w:num>
   <w:num w:numId="3">
-    <w:abstractNumId w:val="6"/>
+    <w:abstractNumId w:val="7"/>
     <w:lvlOverride w:ilvl="0">
       <w:lvl w:ilvl="0">
         <w:numFmt w:val="decimal"/>
@@ -5801,7 +7090,7 @@
     </w:lvlOverride>
   </w:num>
   <w:num w:numId="4">
-    <w:abstractNumId w:val="12"/>
+    <w:abstractNumId w:val="19"/>
     <w:lvlOverride w:ilvl="0">
       <w:lvl w:ilvl="0">
         <w:numFmt w:val="lowerLetter"/>
@@ -5811,7 +7100,7 @@
     </w:lvlOverride>
   </w:num>
   <w:num w:numId="5">
-    <w:abstractNumId w:val="14"/>
+    <w:abstractNumId w:val="21"/>
     <w:lvlOverride w:ilvl="0">
       <w:lvl w:ilvl="0">
         <w:numFmt w:val="decimal"/>
@@ -5821,7 +7110,7 @@
     </w:lvlOverride>
   </w:num>
   <w:num w:numId="6">
-    <w:abstractNumId w:val="14"/>
+    <w:abstractNumId w:val="21"/>
     <w:lvlOverride w:ilvl="0">
       <w:lvl w:ilvl="0">
         <w:numFmt w:val="decimal"/>
@@ -5831,7 +7120,7 @@
     </w:lvlOverride>
   </w:num>
   <w:num w:numId="7">
-    <w:abstractNumId w:val="14"/>
+    <w:abstractNumId w:val="21"/>
     <w:lvlOverride w:ilvl="0">
       <w:lvl w:ilvl="0">
         <w:numFmt w:val="decimal"/>
@@ -5841,7 +7130,7 @@
     </w:lvlOverride>
   </w:num>
   <w:num w:numId="8">
-    <w:abstractNumId w:val="14"/>
+    <w:abstractNumId w:val="21"/>
     <w:lvlOverride w:ilvl="0">
       <w:lvl w:ilvl="0">
         <w:numFmt w:val="decimal"/>
@@ -5851,22 +7140,22 @@
     </w:lvlOverride>
   </w:num>
   <w:num w:numId="9">
-    <w:abstractNumId w:val="8"/>
+    <w:abstractNumId w:val="10"/>
   </w:num>
   <w:num w:numId="10">
     <w:abstractNumId w:val="4"/>
   </w:num>
   <w:num w:numId="11">
-    <w:abstractNumId w:val="10"/>
+    <w:abstractNumId w:val="16"/>
   </w:num>
   <w:num w:numId="12">
     <w:abstractNumId w:val="3"/>
   </w:num>
   <w:num w:numId="13">
-    <w:abstractNumId w:val="7"/>
+    <w:abstractNumId w:val="8"/>
   </w:num>
   <w:num w:numId="14">
-    <w:abstractNumId w:val="13"/>
+    <w:abstractNumId w:val="20"/>
   </w:num>
   <w:num w:numId="15">
     <w:abstractNumId w:val="0"/>
@@ -5878,7 +7167,28 @@
     <w:abstractNumId w:val="2"/>
   </w:num>
   <w:num w:numId="18">
+    <w:abstractNumId w:val="6"/>
+  </w:num>
+  <w:num w:numId="19">
     <w:abstractNumId w:val="5"/>
+  </w:num>
+  <w:num w:numId="20">
+    <w:abstractNumId w:val="13"/>
+  </w:num>
+  <w:num w:numId="21">
+    <w:abstractNumId w:val="9"/>
+  </w:num>
+  <w:num w:numId="22">
+    <w:abstractNumId w:val="17"/>
+  </w:num>
+  <w:num w:numId="23">
+    <w:abstractNumId w:val="11"/>
+  </w:num>
+  <w:num w:numId="24">
+    <w:abstractNumId w:val="12"/>
+  </w:num>
+  <w:num w:numId="25">
+    <w:abstractNumId w:val="15"/>
   </w:num>
 </w:numbering>
 </file>
@@ -7021,36 +8331,6 @@
         </w:p>
       </w:docPartBody>
     </w:docPart>
-    <w:docPart>
-      <w:docPartPr>
-        <w:name w:val="0CFBBB503BF24D11A63962EAEEAAABE5"/>
-        <w:category>
-          <w:name w:val="Ogólne"/>
-          <w:gallery w:val="placeholder"/>
-        </w:category>
-        <w:types>
-          <w:type w:val="bbPlcHdr"/>
-        </w:types>
-        <w:behaviors>
-          <w:behavior w:val="content"/>
-        </w:behaviors>
-        <w:guid w:val="{CEDDE622-A3C0-4BC8-83C1-02B5989FAE95}"/>
-      </w:docPartPr>
-      <w:docPartBody>
-        <w:p>
-          <w:pPr>
-            <w:pStyle w:val="0CFBBB503BF24D11A63962EAEEAAABE5"/>
-          </w:pPr>
-          <w:r>
-            <w:rPr>
-              <w:b/>
-              <w:bCs/>
-            </w:rPr>
-            <w:t>[Wybierz datę]</w:t>
-          </w:r>
-        </w:p>
-      </w:docPartBody>
-    </w:docPart>
   </w:docParts>
 </w:glossaryDocument>
 </file>
@@ -7063,6 +8343,27 @@
     <w:family w:val="roman"/>
     <w:pitch w:val="variable"/>
     <w:sig w:usb0="E0002EFF" w:usb1="C0007843" w:usb2="00000009" w:usb3="00000000" w:csb0="000001FF" w:csb1="00000000"/>
+  </w:font>
+  <w:font w:name="Wingdings">
+    <w:panose1 w:val="05000000000000000000"/>
+    <w:charset w:val="02"/>
+    <w:family w:val="auto"/>
+    <w:pitch w:val="variable"/>
+    <w:sig w:usb0="00000000" w:usb1="10000000" w:usb2="00000000" w:usb3="00000000" w:csb0="80000000" w:csb1="00000000"/>
+  </w:font>
+  <w:font w:name="Courier New">
+    <w:panose1 w:val="02070309020205020404"/>
+    <w:charset w:val="EE"/>
+    <w:family w:val="modern"/>
+    <w:pitch w:val="fixed"/>
+    <w:sig w:usb0="E0002AFF" w:usb1="C0007843" w:usb2="00000009" w:usb3="00000000" w:csb0="000001FF" w:csb1="00000000"/>
+  </w:font>
+  <w:font w:name="Symbol">
+    <w:panose1 w:val="05050102010706020507"/>
+    <w:charset w:val="02"/>
+    <w:family w:val="roman"/>
+    <w:pitch w:val="variable"/>
+    <w:sig w:usb0="00000000" w:usb1="10000000" w:usb2="00000000" w:usb3="00000000" w:csb0="80000000" w:csb1="00000000"/>
   </w:font>
   <w:font w:name="Calibri">
     <w:panose1 w:val="020F0502020204030204"/>
@@ -7104,7 +8405,9 @@
   </w:compat>
   <w:rsids>
     <w:rsidRoot w:val="00916F29"/>
+    <w:rsid w:val="00532B1C"/>
     <w:rsid w:val="00916F29"/>
+    <w:rsid w:val="00BE5DFA"/>
     <w:rsid w:val="00FB11C8"/>
   </w:rsids>
   <m:mathPr>
@@ -7871,7 +9174,7 @@
 </file>
 
 <file path=customXml/itemProps2.xml><?xml version="1.0" encoding="utf-8"?>
-<ds:datastoreItem xmlns:ds="http://schemas.openxmlformats.org/officeDocument/2006/customXml" ds:itemID="{25539586-1041-42FA-97CA-5C03E81C5BFF}">
+<ds:datastoreItem xmlns:ds="http://schemas.openxmlformats.org/officeDocument/2006/customXml" ds:itemID="{719E28DB-BC81-4307-A241-F4D31C36DDBB}">
   <ds:schemaRefs>
     <ds:schemaRef ds:uri="http://schemas.openxmlformats.org/officeDocument/2006/bibliography"/>
   </ds:schemaRefs>

</xml_diff>